<commit_message>
working on splitting eval data
</commit_message>
<xml_diff>
--- a/Outline.docx
+++ b/Outline.docx
@@ -4,27 +4,52 @@
   <w:body>
     <w:p>
       <w:r>
-        <w:t>Deep learning tools for ecological image analysis: an example using TensorFlow and Optical Character Recognition.</w:t>
-      </w:r>
-    </w:p>
-    <w:p>
-      <w:r>
-        <w:t xml:space="preserve">To monitor biodiversity, ecologists and conservation managers need fine grained temporal and spatial data on animal presence, movement, and behavior. The high costs, complex logistics, and significant expertise of human observation studies limit the ability to gather sufficient data collection for analysis. Increasingly, ecologists are turning towards greater automation to facilitate biodiversity monitoring. The combination of decreased costs of image capture and growing image analysis tools makes automated biodiversity monitoring closer than ever before. </w:t>
-      </w:r>
-    </w:p>
-    <w:p>
-      <w:r>
-        <w:t xml:space="preserve">A major obstacle to the growth of image-based ecological analysis is the efficiency of scoring and extracting information from images. Annotating images with metadata, such as time, date and location, as well species identity requires significant time investment. </w:t>
-      </w:r>
-    </w:p>
-    <w:p>
-      <w:r>
-        <w:t xml:space="preserve">The emerging field of computer vision can decrease the time for image annotation, increase consistency among annotators, and </w:t>
+        <w:t xml:space="preserve">Deep learning tools for ecological image analysis: an example using </w:t>
+      </w:r>
+      <w:proofErr w:type="spellStart"/>
+      <w:r>
+        <w:t>TensorFlow</w:t>
+      </w:r>
+      <w:proofErr w:type="spellEnd"/>
+      <w:r>
+        <w:t xml:space="preserve"> and Optical Character Recognition.</w:t>
+      </w:r>
+    </w:p>
+    <w:p>
+      <w:r>
+        <w:t xml:space="preserve">To monitor biodiversity, ecologists and conservation managers need </w:t>
+      </w:r>
+      <w:r>
+        <w:t>high quality</w:t>
+      </w:r>
+      <w:r>
+        <w:t xml:space="preserve"> temporal and spatial data on animal presence, movement, and behavior. The high costs, co</w:t>
       </w:r>
       <w:bookmarkStart w:id="0" w:name="_GoBack"/>
       <w:bookmarkEnd w:id="0"/>
       <w:r>
-        <w:t xml:space="preserve">  </w:t>
+        <w:t xml:space="preserve">mplex logistics, and significant expertise of human observation studies limit the ability to gather sufficient data collection for analysis. Increasingly, ecologists are turning towards greater automation to facilitate biodiversity monitoring. The combination of decreased costs of image capture and growing image analysis tools makes automated biodiversity monitoring closer than ever before. </w:t>
+      </w:r>
+    </w:p>
+    <w:p>
+      <w:r>
+        <w:t xml:space="preserve">A major obstacle to the growth of image-based ecological analysis is the efficiency of scoring and extracting information from images. Annotating images with metadata, such as time, date and location, as well species identity requires significant time investment. </w:t>
+      </w:r>
+    </w:p>
+    <w:p>
+      <w:r>
+        <w:t xml:space="preserve">The emerging field of computer vision can decrease the time for image annotation, increase consistency among annotators, and </w:t>
+      </w:r>
+      <w:r>
+        <w:t xml:space="preserve">engage less experienced observers in biodiversity monitoring. Computer vision is a field of image-based computer science that uses image pixels to mimic human perception based on image characteristics, shape and sequence. </w:t>
+      </w:r>
+    </w:p>
+    <w:p>
+      <w:r>
+        <w:t xml:space="preserve">While computer vision has made incredible strides in a variety of fields, its growth in ecology has been slowed by a lack of access to high level algorithms. Computer vision articles </w:t>
+      </w:r>
+      <w:r>
+        <w:t xml:space="preserve"> </w:t>
       </w:r>
     </w:p>
     <w:p>
@@ -33,8 +58,13 @@
       </w:r>
     </w:p>
     <w:p>
-      <w:r>
-        <w:t xml:space="preserve">Tensorflow intro: </w:t>
+      <w:proofErr w:type="spellStart"/>
+      <w:r>
+        <w:t>Tensorflow</w:t>
+      </w:r>
+      <w:proofErr w:type="spellEnd"/>
+      <w:r>
+        <w:t xml:space="preserve"> intro: </w:t>
       </w:r>
       <w:hyperlink r:id="rId4" w:history="1">
         <w:r>
@@ -60,10 +90,26 @@
         <w:t xml:space="preserve">Step 2. Inspect logs </w:t>
       </w:r>
       <w:r>
-        <w:t xml:space="preserve">on tensorboard </w:t>
-      </w:r>
-      <w:r>
-        <w:t xml:space="preserve">- &gt; to see the logs, docker needs to the port forwarding to be set correctly. Perhaps </w:t>
+        <w:t xml:space="preserve">on </w:t>
+      </w:r>
+      <w:proofErr w:type="spellStart"/>
+      <w:r>
+        <w:t>tensorboard</w:t>
+      </w:r>
+      <w:proofErr w:type="spellEnd"/>
+      <w:r>
+        <w:t xml:space="preserve"> </w:t>
+      </w:r>
+      <w:r>
+        <w:t xml:space="preserve">- &gt; to see the logs, </w:t>
+      </w:r>
+      <w:proofErr w:type="spellStart"/>
+      <w:r>
+        <w:t>docker</w:t>
+      </w:r>
+      <w:proofErr w:type="spellEnd"/>
+      <w:r>
+        <w:t xml:space="preserve"> needs to the port forwarding to be set correctly. Perhaps </w:t>
       </w:r>
     </w:p>
     <w:p>
@@ -77,6 +123,8 @@
           <w:shd w:val="clear" w:color="auto" w:fill="EFF0F1"/>
         </w:rPr>
       </w:pPr>
+      <w:proofErr w:type="spellStart"/>
+      <w:proofErr w:type="gramStart"/>
       <w:r>
         <w:rPr>
           <w:rFonts w:ascii="Consolas" w:eastAsia="Times New Roman" w:hAnsi="Consolas" w:cs="Courier New"/>
@@ -86,8 +134,34 @@
           <w:bdr w:val="none" w:sz="0" w:space="0" w:color="auto" w:frame="1"/>
           <w:shd w:val="clear" w:color="auto" w:fill="EFF0F1"/>
         </w:rPr>
-        <w:t>docker run -it -p 8080:8080 bw4sz/cloudml</w:t>
-      </w:r>
+        <w:t>docker</w:t>
+      </w:r>
+      <w:proofErr w:type="spellEnd"/>
+      <w:proofErr w:type="gramEnd"/>
+      <w:r>
+        <w:rPr>
+          <w:rFonts w:ascii="Consolas" w:eastAsia="Times New Roman" w:hAnsi="Consolas" w:cs="Courier New"/>
+          <w:color w:val="242729"/>
+          <w:sz w:val="20"/>
+          <w:szCs w:val="20"/>
+          <w:bdr w:val="none" w:sz="0" w:space="0" w:color="auto" w:frame="1"/>
+          <w:shd w:val="clear" w:color="auto" w:fill="EFF0F1"/>
+        </w:rPr>
+        <w:t xml:space="preserve"> run -it -p 8080:8080 bw4sz/</w:t>
+      </w:r>
+      <w:proofErr w:type="spellStart"/>
+      <w:r>
+        <w:rPr>
+          <w:rFonts w:ascii="Consolas" w:eastAsia="Times New Roman" w:hAnsi="Consolas" w:cs="Courier New"/>
+          <w:color w:val="242729"/>
+          <w:sz w:val="20"/>
+          <w:szCs w:val="20"/>
+          <w:bdr w:val="none" w:sz="0" w:space="0" w:color="auto" w:frame="1"/>
+          <w:shd w:val="clear" w:color="auto" w:fill="EFF0F1"/>
+        </w:rPr>
+        <w:t>cloudml</w:t>
+      </w:r>
+      <w:proofErr w:type="spellEnd"/>
     </w:p>
     <w:p>
       <w:pPr>

</xml_diff>

<commit_message>
make sure there are data in both training and testing data
</commit_message>
<xml_diff>
--- a/Outline.docx
+++ b/Outline.docx
@@ -23,35 +23,43 @@
         <w:t>high quality</w:t>
       </w:r>
       <w:r>
-        <w:t xml:space="preserve"> temporal and spatial data on animal presence, movement, and behavior. The high costs, co</w:t>
+        <w:t xml:space="preserve"> temporal and spatial data on animal presence, movement, and behavior. The high costs, complex logistics, and significant expertise of human observation studies limit the ability to gather sufficient data collection for analysis. Increasingly, ecologists are turning towards greater automation to facilitate biodiversity monitoring. The combination of decreased costs of image capture and growing image analysis tools makes automated biodiversity monitoring closer than ever before. </w:t>
+      </w:r>
+    </w:p>
+    <w:p>
+      <w:r>
+        <w:t xml:space="preserve">A major obstacle to the growth of image-based ecological analysis is the efficiency of scoring and extracting information from images. Annotating images with metadata, such as time, date and location, as well species identity requires significant time investment. </w:t>
+      </w:r>
+    </w:p>
+    <w:p>
+      <w:r>
+        <w:t xml:space="preserve">The emerging field of computer vision can decrease the time for image annotation, increase consistency among annotators, and </w:t>
+      </w:r>
+      <w:r>
+        <w:t xml:space="preserve">engage less experienced observers in biodiversity monitoring. Computer vision is a field of image-based computer science that uses image pixels to mimic human perception based on image characteristics, shape and sequence. </w:t>
+      </w:r>
+    </w:p>
+    <w:p>
+      <w:r>
+        <w:t xml:space="preserve">While computer vision has made incredible strides in a variety of fields, its growth in ecology has been slowed by a lack of access to high level algorithms. Computer vision articles </w:t>
+      </w:r>
+      <w:r>
+        <w:t xml:space="preserve"> </w:t>
+      </w:r>
+    </w:p>
+    <w:p/>
+    <w:p>
+      <w:r>
+        <w:t>Compared to tesseract OCR</w:t>
+      </w:r>
+      <w:r>
+        <w:br/>
+        <w:t>Compare to google cloud vision api.</w:t>
       </w:r>
       <w:bookmarkStart w:id="0" w:name="_GoBack"/>
       <w:bookmarkEnd w:id="0"/>
-      <w:r>
-        <w:t xml:space="preserve">mplex logistics, and significant expertise of human observation studies limit the ability to gather sufficient data collection for analysis. Increasingly, ecologists are turning towards greater automation to facilitate biodiversity monitoring. The combination of decreased costs of image capture and growing image analysis tools makes automated biodiversity monitoring closer than ever before. </w:t>
-      </w:r>
-    </w:p>
-    <w:p>
-      <w:r>
-        <w:t xml:space="preserve">A major obstacle to the growth of image-based ecological analysis is the efficiency of scoring and extracting information from images. Annotating images with metadata, such as time, date and location, as well species identity requires significant time investment. </w:t>
-      </w:r>
-    </w:p>
-    <w:p>
-      <w:r>
-        <w:t xml:space="preserve">The emerging field of computer vision can decrease the time for image annotation, increase consistency among annotators, and </w:t>
-      </w:r>
-      <w:r>
-        <w:t xml:space="preserve">engage less experienced observers in biodiversity monitoring. Computer vision is a field of image-based computer science that uses image pixels to mimic human perception based on image characteristics, shape and sequence. </w:t>
-      </w:r>
-    </w:p>
-    <w:p>
-      <w:r>
-        <w:t xml:space="preserve">While computer vision has made incredible strides in a variety of fields, its growth in ecology has been slowed by a lack of access to high level algorithms. Computer vision articles </w:t>
-      </w:r>
-      <w:r>
-        <w:t xml:space="preserve"> </w:t>
-      </w:r>
-    </w:p>
+    </w:p>
+    <w:p/>
     <w:p>
       <w:r>
         <w:t>Notes:</w:t>

</xml_diff>

<commit_message>
reworking structure for run versus build
</commit_message>
<xml_diff>
--- a/Outline.docx
+++ b/Outline.docx
@@ -4,15 +4,7 @@
   <w:body>
     <w:p>
       <w:r>
-        <w:t xml:space="preserve">Deep learning tools for ecological image analysis: an example using </w:t>
-      </w:r>
-      <w:proofErr w:type="spellStart"/>
-      <w:r>
-        <w:t>TensorFlow</w:t>
-      </w:r>
-      <w:proofErr w:type="spellEnd"/>
-      <w:r>
-        <w:t xml:space="preserve"> and Optical Character Recognition.</w:t>
+        <w:t>Deep learning tools for ecological image analysis: an example using TensorFlow and Optical Character Recognition.</w:t>
       </w:r>
     </w:p>
     <w:p>
@@ -45,126 +37,177 @@
         <w:t xml:space="preserve">While computer vision has made incredible strides in a variety of fields, its growth in ecology has been slowed by a lack of access to high level algorithms. Computer vision </w:t>
       </w:r>
       <w:r>
-        <w:t>articles are often sho</w:t>
+        <w:t xml:space="preserve">articles are often short, terse, and filled with jargon. Source code is rarely made available, given the potential lucrative opportunities for new algorithms. While there have tremendous advances in artificial intelligence capability, ecologists have largely been left out of this revolution. The challenge lies in adapting existing tools to meet </w:t>
+      </w:r>
+      <w:r>
+        <w:t xml:space="preserve">the </w:t>
+      </w:r>
+      <w:r>
+        <w:t xml:space="preserve">time and </w:t>
+      </w:r>
+      <w:r>
+        <w:t>budget</w:t>
+      </w:r>
+      <w:r>
+        <w:t xml:space="preserve"> limitations </w:t>
+      </w:r>
+      <w:r>
+        <w:t xml:space="preserve">of </w:t>
+      </w:r>
+      <w:r>
+        <w:t>ecologists.</w:t>
+      </w:r>
+    </w:p>
+    <w:p>
+      <w:r>
+        <w:t>The recent unveiling of the Google Cloud Machine learning platform could be a quantum leap in access to machine learning tools. Released in December 2016, google cloudML gives users access to a pre-trained image classification model, ‘Inception’. Inception is a convolutional neural network (CNN) which uses image features to classify objects</w:t>
+      </w:r>
+      <w:r>
+        <w:t xml:space="preserve"> into known categories</w:t>
+      </w:r>
+      <w:r>
+        <w:t xml:space="preserve">. </w:t>
+      </w:r>
+      <w:r>
+        <w:t>Described colloquially as</w:t>
+      </w:r>
+      <w:r>
+        <w:t xml:space="preserve"> ‘deep learning’ CNN</w:t>
+      </w:r>
+      <w:r>
+        <w:t>s</w:t>
+      </w:r>
+      <w:r>
+        <w:t xml:space="preserve"> </w:t>
+      </w:r>
+      <w:r>
+        <w:t xml:space="preserve">do x,y,z by x,and y. </w:t>
+      </w:r>
+      <w:r>
+        <w:t>For a full treatment of the technical details of CNN see X,Y,Z.</w:t>
+      </w:r>
+      <w:r>
+        <w:t xml:space="preserve"> </w:t>
+      </w:r>
+    </w:p>
+    <w:p>
+      <w:pPr>
+        <w:ind w:firstLine="720"/>
+      </w:pPr>
+      <w:r>
+        <w:t xml:space="preserve">While deep learning for ecology is </w:t>
+      </w:r>
+      <w:r>
+        <w:t xml:space="preserve">itself </w:t>
+      </w:r>
+      <w:r>
+        <w:t xml:space="preserve">not </w:t>
+      </w:r>
+      <w:r>
+        <w:t>unprecedented</w:t>
+      </w:r>
+      <w:r>
+        <w:t xml:space="preserve">, it is the availability of highly sophisticated tools </w:t>
+      </w:r>
+      <w:r>
+        <w:t xml:space="preserve">for average users </w:t>
+      </w:r>
+      <w:r>
+        <w:t>which holds such promise. Rather than building a model fr</w:t>
+      </w:r>
+      <w:r>
+        <w:t>om scratch, user can ‘retrain’ I</w:t>
+      </w:r>
+      <w:r>
+        <w:t xml:space="preserve">nception by teaching it new image classes, while maintaining the underlying architecture. This greatly reduces the time and expertise needed to implement </w:t>
+      </w:r>
+      <w:r>
+        <w:t xml:space="preserve">image analysis </w:t>
+      </w:r>
+      <w:r>
+        <w:t xml:space="preserve">solutions. </w:t>
+      </w:r>
+      <w:r>
+        <w:t xml:space="preserve">The previous bottleneck was in each researcher developing his own solution independently.  </w:t>
+      </w:r>
+      <w:r>
+        <w:t xml:space="preserve">While the number of classes for state of the art solution is increasing (e.g), these models are unlikely </w:t>
+      </w:r>
+      <w:r>
+        <w:t xml:space="preserve">to contain all labels that might benefit ecologists. For example, Inception may be able to differentiate a bear from a bird, but it may not have been taught the taxonomic resolution needed to contribute to ecological inventories. </w:t>
+      </w:r>
+      <w:r>
+        <w:t>Through transfer learning…we have access to new tools.</w:t>
+      </w:r>
+    </w:p>
+    <w:p>
+      <w:r>
+        <w:t>A sample problem.</w:t>
+      </w:r>
+    </w:p>
+    <w:p>
+      <w:r>
+        <w:t xml:space="preserve">In 2013, my colleagues and I began placing time-lapse cameras in the montane cloud forests to monitor hummingbird-plant interactions. Our goal was to replace traditional human observation with image-based tools to </w:t>
+      </w:r>
+      <w:r>
+        <w:t>increase the</w:t>
+      </w:r>
+      <w:r>
+        <w:t xml:space="preserve"> extent </w:t>
+      </w:r>
+      <w:r>
+        <w:t>of</w:t>
+      </w:r>
+      <w:r>
+        <w:t xml:space="preserve"> spatial and tempora</w:t>
+      </w:r>
+      <w:r>
+        <w:t xml:space="preserve">l sampling. Ecological networks, and plant-pollinator networks in particular, </w:t>
+      </w:r>
+      <w:r>
+        <w:t>are chronically undersampled, due to the rarit</w:t>
+      </w:r>
+      <w:r>
+        <w:t xml:space="preserve">y of many interacting </w:t>
+      </w:r>
+      <w:r>
+        <w:lastRenderedPageBreak/>
+        <w:t>partners,</w:t>
+      </w:r>
+      <w:r>
+        <w:t xml:space="preserve"> </w:t>
+      </w:r>
+      <w:r>
+        <w:t xml:space="preserve">and the </w:t>
+      </w:r>
+      <w:r>
+        <w:t>temporal</w:t>
+      </w:r>
+      <w:r>
+        <w:t xml:space="preserve"> </w:t>
+      </w:r>
+      <w:r>
+        <w:t xml:space="preserve">pattern of plant phenology. By using cameras which turned on at 6am, turned off at 6pm, and took 1 photo per second, we can refine our understanding of the ecology of tropical communities and the co-evolution of plant-pollinator interactions. At our site at the Maquipucuna Ecolodge (), we currently have twenty cameras generating nearly 100 GB of video data per month. The videos are screened using computer vision software to find important candidate motion events, which reduces the total number of reviewed frames by &gt;90%. These candidate frames are then scored by a human to record species identity, the time, date, and behavior of individuals. </w:t>
+      </w:r>
+      <w:r>
+        <w:t>While the camera ID is encoded into the video, the timestamp of each frame is manually extracted</w:t>
+      </w:r>
+      <w:r>
+        <w:t xml:space="preserve"> by humans reviewing frames</w:t>
+      </w:r>
+      <w:r>
+        <w:t xml:space="preserve">. </w:t>
+      </w:r>
+      <w:r>
+        <w:t xml:space="preserve">Manually review of frames still is a large bottleneck in generating datasets, and limits the scalability of </w:t>
+      </w:r>
+      <w:r>
+        <w:t xml:space="preserve">our </w:t>
       </w:r>
       <w:bookmarkStart w:id="0" w:name="_GoBack"/>
       <w:bookmarkEnd w:id="0"/>
       <w:r>
-        <w:t xml:space="preserve">rt, terse, and filled with jargon. Source code is rarely made available, given the potential lucrative opportunities for new algorithms. While there have tremendous advances in artificial intelligence capability, ecologists have largely been left out of this revolution. The challenge lies in adapting existing tools to meet need, time investment, and cost limitations by ecologists tight on time and budgets. </w:t>
-      </w:r>
-    </w:p>
-    <w:p>
-      <w:r>
-        <w:t xml:space="preserve">The recent unveiling of the Google Cloud Machine learning platform could be a quantum leap in access to machine learning tools. Released in December 2016, google </w:t>
-      </w:r>
-      <w:proofErr w:type="spellStart"/>
-      <w:r>
-        <w:t>cloudML</w:t>
-      </w:r>
-      <w:proofErr w:type="spellEnd"/>
-      <w:r>
-        <w:t xml:space="preserve"> gives users access to a pre-trained image classification model, ‘Inception’. Inception is a convolutional neural network (CNN) which uses image features to classify objects. Known broadly as ‘deep learning’ CNN have are state of the art machine learning applications. For a full treatment of the technical details of CNN see X</w:t>
-      </w:r>
-      <w:proofErr w:type="gramStart"/>
-      <w:r>
-        <w:t>,Y,Z</w:t>
-      </w:r>
-      <w:proofErr w:type="gramEnd"/>
-      <w:r>
-        <w:t>.</w:t>
-      </w:r>
-      <w:r>
-        <w:t xml:space="preserve"> </w:t>
-      </w:r>
-    </w:p>
-    <w:p>
-      <w:r>
-        <w:t xml:space="preserve">While deep learning for ecology is not entirely novel, it is the availability of highly sophisticated tools which holds such promise. Rather than building a model </w:t>
-      </w:r>
-      <w:r>
-        <w:t xml:space="preserve">from scratch, user can ‘retrain’ inception by teaching it new image classes, while maintaining the underlying architecture. This greatly reduces the time and expertise needed to implement solutions. </w:t>
-      </w:r>
-      <w:r>
-        <w:t>Machine learning models label new data based on classes defined during training. While the number of classes for state of the art solution is increasing (</w:t>
-      </w:r>
-      <w:proofErr w:type="spellStart"/>
-      <w:r>
-        <w:t>e.g</w:t>
-      </w:r>
-      <w:proofErr w:type="spellEnd"/>
-      <w:r>
-        <w:t xml:space="preserve">), these models are unlikely </w:t>
-      </w:r>
-      <w:r>
-        <w:t xml:space="preserve">to contain all labels that might benefit ecologists. For example, Inception may be able to differentiate a bear from a bird, but it may not have been taught the taxonomic resolution needed to contribute to ecological inventories. </w:t>
-      </w:r>
-    </w:p>
-    <w:p>
-      <w:r>
-        <w:t>A sample problem.</w:t>
-      </w:r>
-    </w:p>
-    <w:p>
-      <w:r>
-        <w:t>In 2013, my colleagues and I began placing time-lapse cameras in the montane cloud forests to monitor hummingbird-plant interactions. Our goal was to replace traditional human observation with image-based tools to greater extent the spatial and tempora</w:t>
-      </w:r>
-      <w:r>
-        <w:t xml:space="preserve">l sampling. Ecological networks, and plant-pollinator networks in particular, </w:t>
-      </w:r>
-      <w:r>
-        <w:t xml:space="preserve">are chronically </w:t>
-      </w:r>
-      <w:proofErr w:type="spellStart"/>
-      <w:r>
-        <w:t>undersampled</w:t>
-      </w:r>
-      <w:proofErr w:type="spellEnd"/>
-      <w:r>
-        <w:t>, due to the rarit</w:t>
-      </w:r>
-      <w:r>
-        <w:t>y of many interacting partners,</w:t>
-      </w:r>
-      <w:r>
-        <w:t xml:space="preserve"> </w:t>
-      </w:r>
-      <w:r>
-        <w:t xml:space="preserve">and the </w:t>
-      </w:r>
-      <w:r>
-        <w:t>temporal</w:t>
-      </w:r>
-      <w:r>
-        <w:t xml:space="preserve"> </w:t>
-      </w:r>
-      <w:r>
-        <w:t xml:space="preserve">pattern of plant phenology. By using cameras which turned on at 6am, </w:t>
-      </w:r>
-      <w:r>
-        <w:lastRenderedPageBreak/>
-        <w:t xml:space="preserve">turned off at 6pm, and took 1 photo per second, we can refine our understanding of the ecology of tropical communities and the co-evolution of plant-pollinator interactions. At our site at the </w:t>
-      </w:r>
-      <w:proofErr w:type="spellStart"/>
-      <w:r>
-        <w:t>Maquipucuna</w:t>
-      </w:r>
-      <w:proofErr w:type="spellEnd"/>
-      <w:r>
-        <w:t xml:space="preserve"> </w:t>
-      </w:r>
-      <w:proofErr w:type="spellStart"/>
-      <w:r>
-        <w:t>Ecolodge</w:t>
-      </w:r>
-      <w:proofErr w:type="spellEnd"/>
-      <w:r>
-        <w:t xml:space="preserve"> (), we currently have twenty cameras generating nearly 100 GB of video data per month. The videos are screened using computer vision software to find important candidate motion events, which reduces the total number of reviewed frames by &gt;90%. These candidate frames are then scored by a human to record species identity, the time, date, and behavior of individuals. </w:t>
-      </w:r>
-      <w:r>
-        <w:t xml:space="preserve">While the camera ID is encoded into the video, the timestamp of each frame is manually extracted. </w:t>
-      </w:r>
-      <w:r>
-        <w:t>Manually review of frames still is a large bottleneck in generating datasets, and limits the scalability of approach to multiple geographic sites.</w:t>
+        <w:t>approach to multiple geographic sites.</w:t>
       </w:r>
     </w:p>
     <w:p>
@@ -227,39 +270,7 @@
         <w:t xml:space="preserve">Figure 1. </w:t>
       </w:r>
       <w:r>
-        <w:t>A sample image of a female violet-tailed sylph (</w:t>
-      </w:r>
-      <w:proofErr w:type="spellStart"/>
-      <w:r>
-        <w:t>aglaocercus</w:t>
-      </w:r>
-      <w:proofErr w:type="spellEnd"/>
-      <w:r>
-        <w:t xml:space="preserve"> </w:t>
-      </w:r>
-      <w:proofErr w:type="spellStart"/>
-      <w:r>
-        <w:t>colestris</w:t>
-      </w:r>
-      <w:proofErr w:type="spellEnd"/>
-      <w:r>
-        <w:t xml:space="preserve">) visiting a </w:t>
-      </w:r>
-      <w:proofErr w:type="spellStart"/>
-      <w:r>
-        <w:t>Guzmania</w:t>
-      </w:r>
-      <w:proofErr w:type="spellEnd"/>
-      <w:r>
-        <w:t xml:space="preserve"> </w:t>
-      </w:r>
-      <w:proofErr w:type="spellStart"/>
-      <w:r>
-        <w:t>jaramolloi</w:t>
-      </w:r>
-      <w:proofErr w:type="spellEnd"/>
-      <w:r>
-        <w:t>. At the bottom of each image is a</w:t>
+        <w:t>A sample image of a female violet-tailed sylph (aglaocercus colestris) visiting a Guzmania jaramolloi. At the bottom of each image is a</w:t>
       </w:r>
       <w:r>
         <w:t xml:space="preserve"> camera ID,</w:t>
@@ -273,15 +284,7 @@
     </w:p>
     <w:p>
       <w:r>
-        <w:t xml:space="preserve">Our aim is test the performance of Google </w:t>
-      </w:r>
-      <w:proofErr w:type="spellStart"/>
-      <w:r>
-        <w:t>CloudML</w:t>
-      </w:r>
-      <w:proofErr w:type="spellEnd"/>
-      <w:r>
-        <w:t xml:space="preserve"> in extracting timestamp metadata from a set of 500 scored photos (Fig 1). This represents the first step in moving towards automated image analysis, and will provide a simple test case for the effectiveness and costs of this new service. Machine learning for optical character recognition (OCR) is a</w:t>
+        <w:t>Our aim is test the performance of Google CloudML in extracting timestamp metadata from a set of 500 scored photos (Fig 1). This represents the first step in moving towards automated image analysis, and will provide a simple test case for the effectiveness and costs of this new service. Machine learning for optical character recognition (OCR) is a</w:t>
       </w:r>
       <w:r>
         <w:t xml:space="preserve"> well-tested field of research and was a good choice for a first test of this new service.</w:t>
@@ -300,20 +303,13 @@
         <w:t>As a standard of compari</w:t>
       </w:r>
       <w:r>
-        <w:t xml:space="preserve">son, I compared the performance of a re-trained Inception model on Google </w:t>
-      </w:r>
-      <w:proofErr w:type="spellStart"/>
-      <w:r>
-        <w:t>CloudML</w:t>
-      </w:r>
-      <w:proofErr w:type="spellEnd"/>
-      <w:r>
-        <w:t xml:space="preserve"> with tesseract, a highly regarded open-source tool for OCR. Tesseract is itself a machine learning tool developed at google, and is designed for transcribing text from visual images. </w:t>
+        <w:t xml:space="preserve">son, I compared the performance of a re-trained Inception model on Google CloudML with tesseract, a highly regarded open-source tool for OCR. Tesseract is itself a machine learning tool developed at google, and is designed for transcribing text from visual images. </w:t>
       </w:r>
     </w:p>
     <w:p/>
     <w:p>
       <w:r>
+        <w:lastRenderedPageBreak/>
         <w:t>Discussion</w:t>
       </w:r>
     </w:p>
@@ -326,15 +322,7 @@
     </w:p>
     <w:p>
       <w:r>
-        <w:t xml:space="preserve">The author acknowledges no conflict of interest and has no connection to Google </w:t>
-      </w:r>
-      <w:proofErr w:type="spellStart"/>
-      <w:r>
-        <w:t>Inc</w:t>
-      </w:r>
-      <w:proofErr w:type="spellEnd"/>
-      <w:r>
-        <w:t xml:space="preserve"> or its parent company. </w:t>
+        <w:t xml:space="preserve">The author acknowledges no conflict of interest and has no connection to Google Inc or its parent company. </w:t>
       </w:r>
     </w:p>
     <w:p/>
@@ -354,13 +342,8 @@
       </w:r>
     </w:p>
     <w:p>
-      <w:proofErr w:type="spellStart"/>
-      <w:r>
-        <w:t>Tensorflow</w:t>
-      </w:r>
-      <w:proofErr w:type="spellEnd"/>
-      <w:r>
-        <w:t xml:space="preserve"> intro: </w:t>
+      <w:r>
+        <w:t xml:space="preserve">Tensorflow intro: </w:t>
       </w:r>
       <w:hyperlink r:id="rId5" w:history="1">
         <w:r>
@@ -386,26 +369,10 @@
         <w:t xml:space="preserve">Step 2. Inspect logs </w:t>
       </w:r>
       <w:r>
-        <w:t xml:space="preserve">on </w:t>
-      </w:r>
-      <w:proofErr w:type="spellStart"/>
-      <w:r>
-        <w:t>tensorboard</w:t>
-      </w:r>
-      <w:proofErr w:type="spellEnd"/>
-      <w:r>
-        <w:t xml:space="preserve"> </w:t>
-      </w:r>
-      <w:r>
-        <w:t xml:space="preserve">- &gt; to see the logs, </w:t>
-      </w:r>
-      <w:proofErr w:type="spellStart"/>
-      <w:r>
-        <w:t>docker</w:t>
-      </w:r>
-      <w:proofErr w:type="spellEnd"/>
-      <w:r>
-        <w:t xml:space="preserve"> needs to the port forwarding to be set correctly. Perhaps </w:t>
+        <w:t xml:space="preserve">on tensorboard </w:t>
+      </w:r>
+      <w:r>
+        <w:t xml:space="preserve">- &gt; to see the logs, docker needs to the port forwarding to be set correctly. Perhaps </w:t>
       </w:r>
     </w:p>
     <w:p>
@@ -419,8 +386,6 @@
           <w:shd w:val="clear" w:color="auto" w:fill="EFF0F1"/>
         </w:rPr>
       </w:pPr>
-      <w:proofErr w:type="spellStart"/>
-      <w:proofErr w:type="gramStart"/>
       <w:r>
         <w:rPr>
           <w:rFonts w:ascii="Consolas" w:eastAsia="Times New Roman" w:hAnsi="Consolas" w:cs="Courier New"/>
@@ -430,34 +395,8 @@
           <w:bdr w:val="none" w:sz="0" w:space="0" w:color="auto" w:frame="1"/>
           <w:shd w:val="clear" w:color="auto" w:fill="EFF0F1"/>
         </w:rPr>
-        <w:t>docker</w:t>
-      </w:r>
-      <w:proofErr w:type="spellEnd"/>
-      <w:proofErr w:type="gramEnd"/>
-      <w:r>
-        <w:rPr>
-          <w:rFonts w:ascii="Consolas" w:eastAsia="Times New Roman" w:hAnsi="Consolas" w:cs="Courier New"/>
-          <w:color w:val="242729"/>
-          <w:sz w:val="20"/>
-          <w:szCs w:val="20"/>
-          <w:bdr w:val="none" w:sz="0" w:space="0" w:color="auto" w:frame="1"/>
-          <w:shd w:val="clear" w:color="auto" w:fill="EFF0F1"/>
-        </w:rPr>
-        <w:t xml:space="preserve"> run -it -p 8080:8080 bw4sz/</w:t>
-      </w:r>
-      <w:proofErr w:type="spellStart"/>
-      <w:r>
-        <w:rPr>
-          <w:rFonts w:ascii="Consolas" w:eastAsia="Times New Roman" w:hAnsi="Consolas" w:cs="Courier New"/>
-          <w:color w:val="242729"/>
-          <w:sz w:val="20"/>
-          <w:szCs w:val="20"/>
-          <w:bdr w:val="none" w:sz="0" w:space="0" w:color="auto" w:frame="1"/>
-          <w:shd w:val="clear" w:color="auto" w:fill="EFF0F1"/>
-        </w:rPr>
-        <w:t>cloudml</w:t>
-      </w:r>
-      <w:proofErr w:type="spellEnd"/>
+        <w:t>docker run -it -p 8080:8080 bw4sz/cloudml</w:t>
+      </w:r>
     </w:p>
     <w:p>
       <w:pPr>

</xml_diff>

<commit_message>
test data goes on dropbox, building a by hand dataset
</commit_message>
<xml_diff>
--- a/Outline.docx
+++ b/Outline.docx
@@ -4,9 +4,34 @@
   <w:body>
     <w:p>
       <w:r>
-        <w:t>Deep learning tools for ecological image analysis: an example using TensorFlow and Optical Character Recognition.</w:t>
-      </w:r>
-    </w:p>
+        <w:t xml:space="preserve">Title: </w:t>
+      </w:r>
+      <w:r>
+        <w:t xml:space="preserve">Deep learning for ecological image analysis: an example using </w:t>
+      </w:r>
+      <w:bookmarkStart w:id="0" w:name="_GoBack"/>
+      <w:bookmarkEnd w:id="0"/>
+      <w:r>
+        <w:t>Optical Character Recognition.</w:t>
+      </w:r>
+    </w:p>
+    <w:p>
+      <w:pPr>
+        <w:rPr>
+          <w:vertAlign w:val="superscript"/>
+        </w:rPr>
+      </w:pPr>
+      <w:r>
+        <w:t>Ben Weinstein</w:t>
+      </w:r>
+      <w:r>
+        <w:rPr>
+          <w:vertAlign w:val="superscript"/>
+        </w:rPr>
+        <w:t>1</w:t>
+      </w:r>
+    </w:p>
+    <w:p/>
     <w:p>
       <w:r>
         <w:t xml:space="preserve">To monitor biodiversity, ecologists and conservation managers need </w:t>
@@ -37,7 +62,15 @@
         <w:t xml:space="preserve">While computer vision has made incredible strides in a variety of fields, its growth in ecology has been slowed by a lack of access to high level algorithms. Computer vision </w:t>
       </w:r>
       <w:r>
-        <w:t xml:space="preserve">articles are often short, terse, and filled with jargon. Source code is rarely made available, given the potential lucrative opportunities for new algorithms. While there have tremendous advances in artificial intelligence capability, ecologists have largely been left out of this revolution. The challenge lies in adapting existing tools to meet </w:t>
+        <w:t xml:space="preserve">articles are often short, terse, and filled with jargon. Source code is rarely made available, given the potential lucrative opportunities for </w:t>
+      </w:r>
+      <w:proofErr w:type="gramStart"/>
+      <w:r>
+        <w:t>new</w:t>
+      </w:r>
+      <w:proofErr w:type="gramEnd"/>
+      <w:r>
+        <w:t xml:space="preserve"> algorithms. While there have tremendous advances in artificial intelligence capability, ecologists have largely been left out of this revolution. The challenge lies in adapting existing tools to meet </w:t>
       </w:r>
       <w:r>
         <w:t xml:space="preserve">the </w:t>
@@ -60,7 +93,15 @@
     </w:p>
     <w:p>
       <w:r>
-        <w:t>The recent unveiling of the Google Cloud Machine learning platform could be a quantum leap in access to machine learning tools. Released in December 2016, google cloudML gives users access to a pre-trained image classification model, ‘Inception’. Inception is a convolutional neural network (CNN) which uses image features to classify objects</w:t>
+        <w:t xml:space="preserve">The recent unveiling of the Google Cloud Machine learning platform could be a quantum leap in access to machine learning tools. Released in December 2016, google </w:t>
+      </w:r>
+      <w:proofErr w:type="spellStart"/>
+      <w:r>
+        <w:t>cloudML</w:t>
+      </w:r>
+      <w:proofErr w:type="spellEnd"/>
+      <w:r>
+        <w:t xml:space="preserve"> gives users access to a pre-trained image classification model, ‘Inception’. Inception is a convolutional neural network (CNN) which uses image features to classify objects</w:t>
       </w:r>
       <w:r>
         <w:t xml:space="preserve"> into known categories</w:t>
@@ -81,10 +122,39 @@
         <w:t xml:space="preserve"> </w:t>
       </w:r>
       <w:r>
-        <w:t xml:space="preserve">do x,y,z by x,and y. </w:t>
-      </w:r>
-      <w:r>
-        <w:t>For a full treatment of the technical details of CNN see X,Y,Z.</w:t>
+        <w:t xml:space="preserve">do </w:t>
+      </w:r>
+      <w:proofErr w:type="spellStart"/>
+      <w:r>
+        <w:t>x</w:t>
+      </w:r>
+      <w:proofErr w:type="gramStart"/>
+      <w:r>
+        <w:t>,y,z</w:t>
+      </w:r>
+      <w:proofErr w:type="spellEnd"/>
+      <w:proofErr w:type="gramEnd"/>
+      <w:r>
+        <w:t xml:space="preserve"> by </w:t>
+      </w:r>
+      <w:proofErr w:type="spellStart"/>
+      <w:r>
+        <w:t>x,and</w:t>
+      </w:r>
+      <w:proofErr w:type="spellEnd"/>
+      <w:r>
+        <w:t xml:space="preserve"> y. </w:t>
+      </w:r>
+      <w:r>
+        <w:t>For a full treatment of the technical details of CNN see X</w:t>
+      </w:r>
+      <w:proofErr w:type="gramStart"/>
+      <w:r>
+        <w:t>,Y,Z</w:t>
+      </w:r>
+      <w:proofErr w:type="gramEnd"/>
+      <w:r>
+        <w:t>.</w:t>
       </w:r>
       <w:r>
         <w:t xml:space="preserve"> </w:t>
@@ -131,7 +201,15 @@
         <w:t xml:space="preserve">The previous bottleneck was in each researcher developing his own solution independently.  </w:t>
       </w:r>
       <w:r>
-        <w:t xml:space="preserve">While the number of classes for state of the art solution is increasing (e.g), these models are unlikely </w:t>
+        <w:t>While the number of classes for state of the art solution is increasing (</w:t>
+      </w:r>
+      <w:proofErr w:type="spellStart"/>
+      <w:r>
+        <w:t>e.g</w:t>
+      </w:r>
+      <w:proofErr w:type="spellEnd"/>
+      <w:r>
+        <w:t xml:space="preserve">), these models are unlikely </w:t>
       </w:r>
       <w:r>
         <w:t xml:space="preserve">to contain all labels that might benefit ecologists. For example, Inception may be able to differentiate a bear from a bird, but it may not have been taught the taxonomic resolution needed to contribute to ecological inventories. </w:t>
@@ -147,7 +225,11 @@
     </w:p>
     <w:p>
       <w:r>
-        <w:t xml:space="preserve">In 2013, my colleagues and I began placing time-lapse cameras in the montane cloud forests to monitor hummingbird-plant interactions. Our goal was to replace traditional human observation with image-based tools to </w:t>
+        <w:t>In 2013, my colleagues and I began placing time-lapse cameras in the montane cloud forests to monitor hummingbird-plant interactions. Our goal was to replace traditional human observation with image-</w:t>
+      </w:r>
+      <w:r>
+        <w:lastRenderedPageBreak/>
+        <w:t xml:space="preserve">based tools to </w:t>
       </w:r>
       <w:r>
         <w:t>increase the</w:t>
@@ -165,14 +247,18 @@
         <w:t xml:space="preserve">l sampling. Ecological networks, and plant-pollinator networks in particular, </w:t>
       </w:r>
       <w:r>
-        <w:t>are chronically undersampled, due to the rarit</w:t>
-      </w:r>
-      <w:r>
-        <w:t xml:space="preserve">y of many interacting </w:t>
-      </w:r>
-      <w:r>
-        <w:lastRenderedPageBreak/>
-        <w:t>partners,</w:t>
+        <w:t xml:space="preserve">are chronically </w:t>
+      </w:r>
+      <w:proofErr w:type="spellStart"/>
+      <w:r>
+        <w:t>undersampled</w:t>
+      </w:r>
+      <w:proofErr w:type="spellEnd"/>
+      <w:r>
+        <w:t>, due to the rarit</w:t>
+      </w:r>
+      <w:r>
+        <w:t>y of many interacting partners,</w:t>
       </w:r>
       <w:r>
         <w:t xml:space="preserve"> </w:t>
@@ -187,7 +273,23 @@
         <w:t xml:space="preserve"> </w:t>
       </w:r>
       <w:r>
-        <w:t xml:space="preserve">pattern of plant phenology. By using cameras which turned on at 6am, turned off at 6pm, and took 1 photo per second, we can refine our understanding of the ecology of tropical communities and the co-evolution of plant-pollinator interactions. At our site at the Maquipucuna Ecolodge (), we currently have twenty cameras generating nearly 100 GB of video data per month. The videos are screened using computer vision software to find important candidate motion events, which reduces the total number of reviewed frames by &gt;90%. These candidate frames are then scored by a human to record species identity, the time, date, and behavior of individuals. </w:t>
+        <w:t xml:space="preserve">pattern of plant phenology. By using cameras which turned on at 6am, turned off at 6pm, and took 1 photo per second, we can refine our understanding of the ecology of tropical communities and the co-evolution of plant-pollinator interactions. At our site at the </w:t>
+      </w:r>
+      <w:proofErr w:type="spellStart"/>
+      <w:r>
+        <w:t>Maquipucuna</w:t>
+      </w:r>
+      <w:proofErr w:type="spellEnd"/>
+      <w:r>
+        <w:t xml:space="preserve"> </w:t>
+      </w:r>
+      <w:proofErr w:type="spellStart"/>
+      <w:r>
+        <w:t>Ecolodge</w:t>
+      </w:r>
+      <w:proofErr w:type="spellEnd"/>
+      <w:r>
+        <w:t xml:space="preserve"> (), we currently have twenty cameras generating nearly 100 GB of video data per month. The videos are screened using computer vision software to find important candidate motion events, which reduces the total number of reviewed frames by &gt;90%. These candidate frames are then scored by a human to record species identity, the time, date, and behavior of individuals. </w:t>
       </w:r>
       <w:r>
         <w:t>While the camera ID is encoded into the video, the timestamp of each frame is manually extracted</w:t>
@@ -204,8 +306,6 @@
       <w:r>
         <w:t xml:space="preserve">our </w:t>
       </w:r>
-      <w:bookmarkStart w:id="0" w:name="_GoBack"/>
-      <w:bookmarkEnd w:id="0"/>
       <w:r>
         <w:t>approach to multiple geographic sites.</w:t>
       </w:r>
@@ -270,7 +370,39 @@
         <w:t xml:space="preserve">Figure 1. </w:t>
       </w:r>
       <w:r>
-        <w:t>A sample image of a female violet-tailed sylph (aglaocercus colestris) visiting a Guzmania jaramolloi. At the bottom of each image is a</w:t>
+        <w:t>A sample image of a female violet-tailed sylph (</w:t>
+      </w:r>
+      <w:proofErr w:type="spellStart"/>
+      <w:r>
+        <w:t>aglaocercus</w:t>
+      </w:r>
+      <w:proofErr w:type="spellEnd"/>
+      <w:r>
+        <w:t xml:space="preserve"> </w:t>
+      </w:r>
+      <w:proofErr w:type="spellStart"/>
+      <w:r>
+        <w:t>colestris</w:t>
+      </w:r>
+      <w:proofErr w:type="spellEnd"/>
+      <w:r>
+        <w:t xml:space="preserve">) visiting a </w:t>
+      </w:r>
+      <w:proofErr w:type="spellStart"/>
+      <w:r>
+        <w:t>Guzmania</w:t>
+      </w:r>
+      <w:proofErr w:type="spellEnd"/>
+      <w:r>
+        <w:t xml:space="preserve"> </w:t>
+      </w:r>
+      <w:proofErr w:type="spellStart"/>
+      <w:r>
+        <w:t>jaramolloi</w:t>
+      </w:r>
+      <w:proofErr w:type="spellEnd"/>
+      <w:r>
+        <w:t>. At the bottom of each image is a</w:t>
       </w:r>
       <w:r>
         <w:t xml:space="preserve"> camera ID,</w:t>
@@ -284,7 +416,15 @@
     </w:p>
     <w:p>
       <w:r>
-        <w:t>Our aim is test the performance of Google CloudML in extracting timestamp metadata from a set of 500 scored photos (Fig 1). This represents the first step in moving towards automated image analysis, and will provide a simple test case for the effectiveness and costs of this new service. Machine learning for optical character recognition (OCR) is a</w:t>
+        <w:t xml:space="preserve">Our aim is test the performance of Google </w:t>
+      </w:r>
+      <w:proofErr w:type="spellStart"/>
+      <w:r>
+        <w:t>CloudML</w:t>
+      </w:r>
+      <w:proofErr w:type="spellEnd"/>
+      <w:r>
+        <w:t xml:space="preserve"> in extracting timestamp metadata from a set of 500 scored photos (Fig 1). This represents the first step in moving towards automated image analysis, and will provide a simple test case for the effectiveness and costs of this new service. Machine learning for optical character recognition (OCR) is a</w:t>
       </w:r>
       <w:r>
         <w:t xml:space="preserve"> well-tested field of research and was a good choice for a first test of this new service.</w:t>
@@ -303,13 +443,20 @@
         <w:t>As a standard of compari</w:t>
       </w:r>
       <w:r>
-        <w:t xml:space="preserve">son, I compared the performance of a re-trained Inception model on Google CloudML with tesseract, a highly regarded open-source tool for OCR. Tesseract is itself a machine learning tool developed at google, and is designed for transcribing text from visual images. </w:t>
+        <w:t xml:space="preserve">son, I compared the performance of a re-trained Inception model on Google </w:t>
+      </w:r>
+      <w:proofErr w:type="spellStart"/>
+      <w:r>
+        <w:t>CloudML</w:t>
+      </w:r>
+      <w:proofErr w:type="spellEnd"/>
+      <w:r>
+        <w:t xml:space="preserve"> with tesseract, a highly regarded open-source tool for OCR. Tesseract is itself a machine learning tool developed at google, and is designed for transcribing text from visual images. </w:t>
       </w:r>
     </w:p>
     <w:p/>
     <w:p>
       <w:r>
-        <w:lastRenderedPageBreak/>
         <w:t>Discussion</w:t>
       </w:r>
     </w:p>
@@ -322,7 +469,15 @@
     </w:p>
     <w:p>
       <w:r>
-        <w:t xml:space="preserve">The author acknowledges no conflict of interest and has no connection to Google Inc or its parent company. </w:t>
+        <w:t xml:space="preserve">The author acknowledges no conflict of interest and has no connection to Google </w:t>
+      </w:r>
+      <w:proofErr w:type="spellStart"/>
+      <w:r>
+        <w:t>Inc</w:t>
+      </w:r>
+      <w:proofErr w:type="spellEnd"/>
+      <w:r>
+        <w:t xml:space="preserve"> or its parent company. </w:t>
       </w:r>
     </w:p>
     <w:p/>
@@ -332,7 +487,17 @@
       </w:r>
       <w:r>
         <w:br/>
-        <w:t>Compare to google cloud vision api.</w:t>
+        <w:t xml:space="preserve">Compare to google cloud vision </w:t>
+      </w:r>
+      <w:proofErr w:type="spellStart"/>
+      <w:proofErr w:type="gramStart"/>
+      <w:r>
+        <w:t>api</w:t>
+      </w:r>
+      <w:proofErr w:type="spellEnd"/>
+      <w:proofErr w:type="gramEnd"/>
+      <w:r>
+        <w:t>.</w:t>
       </w:r>
     </w:p>
     <w:p/>
@@ -342,8 +507,13 @@
       </w:r>
     </w:p>
     <w:p>
-      <w:r>
-        <w:t xml:space="preserve">Tensorflow intro: </w:t>
+      <w:proofErr w:type="spellStart"/>
+      <w:r>
+        <w:t>Tensorflow</w:t>
+      </w:r>
+      <w:proofErr w:type="spellEnd"/>
+      <w:r>
+        <w:t xml:space="preserve"> intro: </w:t>
       </w:r>
       <w:hyperlink r:id="rId5" w:history="1">
         <w:r>
@@ -369,10 +539,26 @@
         <w:t xml:space="preserve">Step 2. Inspect logs </w:t>
       </w:r>
       <w:r>
-        <w:t xml:space="preserve">on tensorboard </w:t>
-      </w:r>
-      <w:r>
-        <w:t xml:space="preserve">- &gt; to see the logs, docker needs to the port forwarding to be set correctly. Perhaps </w:t>
+        <w:t xml:space="preserve">on </w:t>
+      </w:r>
+      <w:proofErr w:type="spellStart"/>
+      <w:r>
+        <w:t>tensorboard</w:t>
+      </w:r>
+      <w:proofErr w:type="spellEnd"/>
+      <w:r>
+        <w:t xml:space="preserve"> </w:t>
+      </w:r>
+      <w:r>
+        <w:t xml:space="preserve">- &gt; to see the logs, </w:t>
+      </w:r>
+      <w:proofErr w:type="spellStart"/>
+      <w:r>
+        <w:t>docker</w:t>
+      </w:r>
+      <w:proofErr w:type="spellEnd"/>
+      <w:r>
+        <w:t xml:space="preserve"> needs to the port forwarding to be set correctly. Perhaps </w:t>
       </w:r>
     </w:p>
     <w:p>
@@ -386,6 +572,8 @@
           <w:shd w:val="clear" w:color="auto" w:fill="EFF0F1"/>
         </w:rPr>
       </w:pPr>
+      <w:proofErr w:type="spellStart"/>
+      <w:proofErr w:type="gramStart"/>
       <w:r>
         <w:rPr>
           <w:rFonts w:ascii="Consolas" w:eastAsia="Times New Roman" w:hAnsi="Consolas" w:cs="Courier New"/>
@@ -395,8 +583,34 @@
           <w:bdr w:val="none" w:sz="0" w:space="0" w:color="auto" w:frame="1"/>
           <w:shd w:val="clear" w:color="auto" w:fill="EFF0F1"/>
         </w:rPr>
-        <w:t>docker run -it -p 8080:8080 bw4sz/cloudml</w:t>
-      </w:r>
+        <w:t>docker</w:t>
+      </w:r>
+      <w:proofErr w:type="spellEnd"/>
+      <w:proofErr w:type="gramEnd"/>
+      <w:r>
+        <w:rPr>
+          <w:rFonts w:ascii="Consolas" w:eastAsia="Times New Roman" w:hAnsi="Consolas" w:cs="Courier New"/>
+          <w:color w:val="242729"/>
+          <w:sz w:val="20"/>
+          <w:szCs w:val="20"/>
+          <w:bdr w:val="none" w:sz="0" w:space="0" w:color="auto" w:frame="1"/>
+          <w:shd w:val="clear" w:color="auto" w:fill="EFF0F1"/>
+        </w:rPr>
+        <w:t xml:space="preserve"> run -it -p 8080:8080 bw4sz/</w:t>
+      </w:r>
+      <w:proofErr w:type="spellStart"/>
+      <w:r>
+        <w:rPr>
+          <w:rFonts w:ascii="Consolas" w:eastAsia="Times New Roman" w:hAnsi="Consolas" w:cs="Courier New"/>
+          <w:color w:val="242729"/>
+          <w:sz w:val="20"/>
+          <w:szCs w:val="20"/>
+          <w:bdr w:val="none" w:sz="0" w:space="0" w:color="auto" w:frame="1"/>
+          <w:shd w:val="clear" w:color="auto" w:fill="EFF0F1"/>
+        </w:rPr>
+        <w:t>cloudml</w:t>
+      </w:r>
+      <w:proofErr w:type="spellEnd"/>
     </w:p>
     <w:p>
       <w:pPr>

</xml_diff>

<commit_message>
moving towards cloud storage bucket, struggling a bit with authentication
</commit_message>
<xml_diff>
--- a/Outline.docx
+++ b/Outline.docx
@@ -7,12 +7,7 @@
         <w:t xml:space="preserve">Title: </w:t>
       </w:r>
       <w:r>
-        <w:t xml:space="preserve">Deep learning for ecological image analysis: an example using </w:t>
-      </w:r>
-      <w:bookmarkStart w:id="0" w:name="_GoBack"/>
-      <w:bookmarkEnd w:id="0"/>
-      <w:r>
-        <w:t>Optical Character Recognition.</w:t>
+        <w:t>Deep learning for ecological image analysis: an example using Optical Character Recognition.</w:t>
       </w:r>
     </w:p>
     <w:p>
@@ -31,7 +26,30 @@
         <w:t>1</w:t>
       </w:r>
     </w:p>
-    <w:p/>
+    <w:p>
+      <w:r>
+        <w:rPr>
+          <w:vertAlign w:val="superscript"/>
+        </w:rPr>
+        <w:t>1</w:t>
+      </w:r>
+      <w:r>
+        <w:rPr>
+          <w:rFonts w:hint="eastAsia"/>
+        </w:rPr>
+        <w:t>Department of Fisheries and Wildlife, Marine Mammal Institute, Oregon State University, 2030 Marine Science Drive, Newport, OR 97365, USA</w:t>
+      </w:r>
+    </w:p>
+    <w:p>
+      <w:r>
+        <w:t>Abstract</w:t>
+      </w:r>
+    </w:p>
+    <w:p>
+      <w:r>
+        <w:t>Introduction</w:t>
+      </w:r>
+    </w:p>
     <w:p>
       <w:r>
         <w:t xml:space="preserve">To monitor biodiversity, ecologists and conservation managers need </w:t>
@@ -40,7 +58,19 @@
         <w:t>high quality</w:t>
       </w:r>
       <w:r>
-        <w:t xml:space="preserve"> temporal and spatial data on animal presence, movement, and behavior. The high costs, complex logistics, and significant expertise of human observation studies limit the ability to gather sufficient data collection for analysis. Increasingly, ecologists are turning towards greater automation to facilitate biodiversity monitoring. The combination of decreased costs of image capture and growing image analysis tools makes automated biodiversity monitoring closer than ever before. </w:t>
+        <w:t xml:space="preserve"> temporal and spatial data on animal presence, movement, and behavior. The high costs, complex logistics, and significant expertise of human observation studies limit the ability to gather sufficient data collection for analysis. </w:t>
+      </w:r>
+      <w:r>
+        <w:t>E</w:t>
+      </w:r>
+      <w:r>
+        <w:t>cologists are</w:t>
+      </w:r>
+      <w:r>
+        <w:t xml:space="preserve"> increasingly</w:t>
+      </w:r>
+      <w:r>
+        <w:t xml:space="preserve"> turning towards greater automation to facilitate biodiversity monitoring. The combination of decreased costs of image capture and growing image analysis tools makes automated biodiversity monitoring closer than ever before. </w:t>
       </w:r>
     </w:p>
     <w:p>
@@ -51,7 +81,13 @@
         <w:t xml:space="preserve">and </w:t>
       </w:r>
       <w:r>
-        <w:t xml:space="preserve">species identity requires significant time investment. The emerging field of computer vision can decrease the time for image annotation, increase consistency among annotators, and </w:t>
+        <w:t xml:space="preserve">species identity requires significant time investment. The emerging field of computer vision can decrease the time for image annotation, increase consistency among annotators, </w:t>
+      </w:r>
+      <w:r>
+        <w:t>as well as</w:t>
+      </w:r>
+      <w:r>
+        <w:t xml:space="preserve"> </w:t>
       </w:r>
       <w:r>
         <w:t xml:space="preserve">engage less experienced observers in biodiversity monitoring. Computer vision is a field of image-based computer science that uses image pixels to mimic human perception based on image characteristics, shape and sequence. </w:t>
@@ -62,15 +98,28 @@
         <w:t xml:space="preserve">While computer vision has made incredible strides in a variety of fields, its growth in ecology has been slowed by a lack of access to high level algorithms. Computer vision </w:t>
       </w:r>
       <w:r>
-        <w:t xml:space="preserve">articles are often short, terse, and filled with jargon. Source code is rarely made available, given the potential lucrative opportunities for </w:t>
-      </w:r>
-      <w:proofErr w:type="gramStart"/>
-      <w:r>
-        <w:t>new</w:t>
-      </w:r>
-      <w:proofErr w:type="gramEnd"/>
-      <w:r>
-        <w:t xml:space="preserve"> algorithms. While there have tremendous advances in artificial intelligence capability, ecologists have largely been left out of this revolution. The challenge lies in adapting existing tools to meet </w:t>
+        <w:t>publications</w:t>
+      </w:r>
+      <w:r>
+        <w:t xml:space="preserve"> are often short, terse, and filled with jargon. </w:t>
+      </w:r>
+      <w:r>
+        <w:t>G</w:t>
+      </w:r>
+      <w:r>
+        <w:t>iven the potential lucrative o</w:t>
+      </w:r>
+      <w:r>
+        <w:t>pportunities for new algorithms, s</w:t>
+      </w:r>
+      <w:r>
+        <w:t>ourc</w:t>
+      </w:r>
+      <w:r>
+        <w:t>e code is rarely made available.</w:t>
+      </w:r>
+      <w:r>
+        <w:t xml:space="preserve"> While there have tremendous advances in artificial intelligence capability, ecologists have largely been left out of this revolution. The challenge lies in adapting existing tools to meet </w:t>
       </w:r>
       <w:r>
         <w:t xml:space="preserve">the </w:t>
@@ -93,7 +142,16 @@
     </w:p>
     <w:p>
       <w:r>
-        <w:t xml:space="preserve">The recent unveiling of the Google Cloud Machine learning platform could be a quantum leap in access to machine learning tools. Released in December 2016, google </w:t>
+        <w:t>The recent unveiling of the Google Cloud Machine learning platform could be a quantum leap in access to machine learning tools. Released in</w:t>
+      </w:r>
+      <w:r>
+        <w:t xml:space="preserve"> </w:t>
+      </w:r>
+      <w:r>
+        <w:t>trial form in</w:t>
+      </w:r>
+      <w:r>
+        <w:t xml:space="preserve"> December 2016, google </w:t>
       </w:r>
       <w:proofErr w:type="spellStart"/>
       <w:r>
@@ -101,10 +159,50 @@
       </w:r>
       <w:proofErr w:type="spellEnd"/>
       <w:r>
-        <w:t xml:space="preserve"> gives users access to a pre-trained image classification model, ‘Inception’. Inception is a convolutional neural network (CNN) which uses image features to classify objects</w:t>
+        <w:t xml:space="preserve"> gives users access to a pre-trained image classification model</w:t>
+      </w:r>
+      <w:r>
+        <w:t xml:space="preserve"> and a robust web service to classify images using convolutional neural networks (CNNs). CNNs </w:t>
+      </w:r>
+      <w:r>
+        <w:t>uses image features to classify objects</w:t>
       </w:r>
       <w:r>
         <w:t xml:space="preserve"> into known categories</w:t>
+      </w:r>
+      <w:r>
+        <w:t xml:space="preserve"> </w:t>
+      </w:r>
+      <w:r>
+        <w:fldChar w:fldCharType="begin" w:fldLock="1"/>
+      </w:r>
+      <w:r>
+        <w:instrText>ADDIN CSL_CITATION { "citationItems" : [ { "id" : "ITEM-1", "itemData" : { "DOI" : "10.1038/nature14539", "ISBN" : "3135786504", "ISSN" : "0028-0836", "PMID" : "26017442", "abstract" : "Deep learning allows computational models that are composed of multiple processing layers to learn representations of data with multiple levels of abstraction. These methods have dramatically improved the state-of-the-art in speech recognition, visual object recognition, object detection and many other domains such as drug discovery and genomics. Deep learning discovers intricate structure in large data sets by using the backpropagation algorithm to indicate how a machine should change its internal parameters that are used to compute the representation in each layer from the representation in the previous layer. Deep convolutional nets have brought about breakthroughs in processing images, video, speech and audio, whereas recurrent nets have shone light on sequential data such as text and speech.", "author" : [ { "dropping-particle" : "", "family" : "LeCun", "given" : "Yann", "non-dropping-particle" : "", "parse-names" : false, "suffix" : "" }, { "dropping-particle" : "", "family" : "Bengio", "given" : "Yoshua", "non-dropping-particle" : "", "parse-names" : false, "suffix" : "" }, { "dropping-particle" : "", "family" : "Hinton", "given" : "Geoffrey", "non-dropping-particle" : "", "parse-names" : false, "suffix" : "" }, { "dropping-particle" : "", "family" : "Y.", "given" : "Lecun", "non-dropping-particle" : "", "parse-names" : false, "suffix" : "" }, { "dropping-particle" : "", "family" : "Y.", "given" : "Bengio", "non-dropping-particle" : "", "parse-names" : false, "suffix" : "" }, { "dropping-particle" : "", "family" : "G.", "given" : "Hinton", "non-dropping-particle" : "", "parse-names" : false, "suffix" : "" } ], "container-title" : "Nature", "id" : "ITEM-1", "issue" : "7553", "issued" : { "date-parts" : [ [ "2015" ] ] }, "page" : "436-444", "title" : "Deep learning", "type" : "article-journal", "volume" : "521" }, "uris" : [ "http://www.mendeley.com/documents/?uuid=768c93c8-214b-4bae-ab88-3bb398305838" ] } ], "mendeley" : { "formattedCitation" : "(LeCun &lt;i&gt;et al.&lt;/i&gt; 2015)", "plainTextFormattedCitation" : "(LeCun et al. 2015)", "previouslyFormattedCitation" : "(LeCun &lt;i&gt;et al.&lt;/i&gt; 2015)" }, "properties" : { "noteIndex" : 0 }, "schema" : "https://github.com/citation-style-language/schema/raw/master/csl-citation.json" }</w:instrText>
+      </w:r>
+      <w:r>
+        <w:fldChar w:fldCharType="separate"/>
+      </w:r>
+      <w:r>
+        <w:rPr>
+          <w:noProof/>
+        </w:rPr>
+        <w:t xml:space="preserve">(LeCun </w:t>
+      </w:r>
+      <w:r>
+        <w:rPr>
+          <w:i/>
+          <w:noProof/>
+        </w:rPr>
+        <w:t>et al.</w:t>
+      </w:r>
+      <w:r>
+        <w:rPr>
+          <w:noProof/>
+        </w:rPr>
+        <w:t xml:space="preserve"> 2015)</w:t>
+      </w:r>
+      <w:r>
+        <w:fldChar w:fldCharType="end"/>
       </w:r>
       <w:r>
         <w:t xml:space="preserve">. </w:t>
@@ -165,31 +263,93 @@
         <w:ind w:firstLine="720"/>
       </w:pPr>
       <w:r>
-        <w:t xml:space="preserve">While deep learning for ecology is </w:t>
-      </w:r>
-      <w:r>
-        <w:t xml:space="preserve">itself </w:t>
-      </w:r>
-      <w:r>
-        <w:t xml:space="preserve">not </w:t>
-      </w:r>
-      <w:r>
-        <w:t>unprecedented</w:t>
-      </w:r>
-      <w:r>
-        <w:t xml:space="preserve">, it is the availability of highly sophisticated tools </w:t>
+        <w:t>While</w:t>
+      </w:r>
+      <w:r>
+        <w:t xml:space="preserve"> there have been applications of</w:t>
+      </w:r>
+      <w:r>
+        <w:t xml:space="preserve"> deep learning for ecology</w:t>
+      </w:r>
+      <w:r>
+        <w:t xml:space="preserve"> </w:t>
+      </w:r>
+      <w:r>
+        <w:fldChar w:fldCharType="begin" w:fldLock="1"/>
+      </w:r>
+      <w:r>
+        <w:instrText>ADDIN CSL_CITATION { "citationItems" : [ { "id" : "ITEM-1", "itemData" : { "DOI" : "10.1109/ICIP.2014.7025172", "ISBN" : "978-1-4799-5751-4", "abstract" : "We proposed a novel deep convolutional neural network based species recognition algorithm for wild animal classification on very challenging camera-trap imagery data. The imagery data were captured with motion triggered camera trap and were segmented automatically using the state of the art graph-cut algorithm. The moving foreground is selected as the region of interests and is fed to the proposed species recognition algorithm. For the comparison purpose, we use the traditional bag of visual words model as the baseline species recognition algorithm. It is clear that the proposed deep convolutional neural network based species recognition achieves superior performance. To our best knowledge, this is the first attempt to the fully automatic computer vision based species recognition on the real camera-trap images. We also collected and annotated a standard camera-trap dataset of 20 species common in North America, which contains 14, 346 training images and 9, 530 testing images, and is available to public for evaluation and benchmark purpose.", "author" : [ { "dropping-particle" : "", "family" : "Chen", "given" : "Guobin", "non-dropping-particle" : "", "parse-names" : false, "suffix" : "" }, { "dropping-particle" : "", "family" : "Han", "given" : "Tony X.", "non-dropping-particle" : "", "parse-names" : false, "suffix" : "" }, { "dropping-particle" : "", "family" : "He", "given" : "Zhihai", "non-dropping-particle" : "", "parse-names" : false, "suffix" : "" }, { "dropping-particle" : "", "family" : "Kays", "given" : "Roland", "non-dropping-particle" : "", "parse-names" : false, "suffix" : "" }, { "dropping-particle" : "", "family" : "Forrester", "given" : "Tavis", "non-dropping-particle" : "", "parse-names" : false, "suffix" : "" } ], "container-title" : "2014 IEEE International Conference on Image Processing (ICIP)", "id" : "ITEM-1", "issued" : { "date-parts" : [ [ "2014" ] ] }, "page" : "858-862", "title" : "Deep convolutional neural network based species recognition for wild animal monitoring", "type" : "article-journal" }, "uris" : [ "http://www.mendeley.com/documents/?uuid=1c636ca3-fa60-41c4-bc2c-9ac284f26b46" ] }, { "id" : "ITEM-2", "itemData" : { "DOI" : "10.1007/978-3-319-50835-1_67", "ISBN" : "978-3-319-50835-1", "author" : [ { "dropping-particle" : "", "family" : "Gomez", "given" : "Alexander", "non-dropping-particle" : "", "parse-names" : false, "suffix" : "" }, { "dropping-particle" : "", "family" : "Diez", "given" : "German", "non-dropping-particle" : "", "parse-names" : false, "suffix" : "" }, { "dropping-particle" : "", "family" : "Salazar", "given" : "Augusto", "non-dropping-particle" : "", "parse-names" : false, "suffix" : "" }, { "dropping-particle" : "", "family" : "Diaz", "given" : "Angelica", "non-dropping-particle" : "", "parse-names" : false, "suffix" : "" } ], "container-title" : "Advances in Visual Computing: 12th International Symposium, ISVC 2016, Las Vegas, NV, USA, December 12-14, 2016, Proceedings, Part I", "id" : "ITEM-2", "issued" : { "date-parts" : [ [ "2016" ] ] }, "page" : "747-756", "publisher" : "Springer International Publishing", "title" : "Animal Identification in Low Quality Camera-Trap Images Using Very Deep Convolutional Neural Networks and Confidence Thresholds", "type" : "chapter" }, "uris" : [ "http://www.mendeley.com/documents/?uuid=dca27ff0-b9e5-4c65-9c96-f3677ce3a1d2" ] } ], "mendeley" : { "formattedCitation" : "(Chen &lt;i&gt;et al.&lt;/i&gt; 2014; Gomez &lt;i&gt;et al.&lt;/i&gt; 2016)", "plainTextFormattedCitation" : "(Chen et al. 2014; Gomez et al. 2016)", "previouslyFormattedCitation" : "(Chen &lt;i&gt;et al.&lt;/i&gt; 2014; Gomez &lt;i&gt;et al.&lt;/i&gt; 2016)" }, "properties" : { "noteIndex" : 0 }, "schema" : "https://github.com/citation-style-language/schema/raw/master/csl-citation.json" }</w:instrText>
+      </w:r>
+      <w:r>
+        <w:fldChar w:fldCharType="separate"/>
+      </w:r>
+      <w:r>
+        <w:rPr>
+          <w:noProof/>
+        </w:rPr>
+        <w:t xml:space="preserve">(Chen </w:t>
+      </w:r>
+      <w:r>
+        <w:rPr>
+          <w:i/>
+          <w:noProof/>
+        </w:rPr>
+        <w:t>et al.</w:t>
+      </w:r>
+      <w:r>
+        <w:rPr>
+          <w:noProof/>
+        </w:rPr>
+        <w:t xml:space="preserve"> 2014; Gomez </w:t>
+      </w:r>
+      <w:r>
+        <w:rPr>
+          <w:i/>
+          <w:noProof/>
+        </w:rPr>
+        <w:t>et al.</w:t>
+      </w:r>
+      <w:r>
+        <w:rPr>
+          <w:noProof/>
+        </w:rPr>
+        <w:t xml:space="preserve"> 2016)</w:t>
+      </w:r>
+      <w:r>
+        <w:fldChar w:fldCharType="end"/>
+      </w:r>
+      <w:r>
+        <w:t xml:space="preserve">, it </w:t>
+      </w:r>
+      <w:r>
+        <w:t xml:space="preserve">is the availability of highly sophisticated tools </w:t>
       </w:r>
       <w:r>
         <w:t xml:space="preserve">for average users </w:t>
       </w:r>
       <w:r>
-        <w:t>which holds such promise. Rather than building a model fr</w:t>
-      </w:r>
-      <w:r>
-        <w:t>om scratch, user can ‘retrain’ I</w:t>
-      </w:r>
-      <w:r>
-        <w:t xml:space="preserve">nception by teaching it new image classes, while maintaining the underlying architecture. This greatly reduces the time and expertise needed to implement </w:t>
+        <w:t xml:space="preserve">which holds </w:t>
+      </w:r>
+      <w:r>
+        <w:t xml:space="preserve">revolutionary potential. </w:t>
+      </w:r>
+      <w:r>
+        <w:t>Rather than building a model fr</w:t>
+      </w:r>
+      <w:r>
+        <w:t xml:space="preserve">om scratch, user can ‘retrain’ </w:t>
+      </w:r>
+      <w:r>
+        <w:t xml:space="preserve">pre-built models </w:t>
+      </w:r>
+      <w:r>
+        <w:t>by teaching it new image classes, while maintaining the underlying architecture</w:t>
+      </w:r>
+      <w:r>
+        <w:t xml:space="preserve"> (known as ‘transfer learning’)</w:t>
+      </w:r>
+      <w:r>
+        <w:t xml:space="preserve">. This greatly reduces the time and expertise needed to implement </w:t>
       </w:r>
       <w:r>
         <w:t xml:space="preserve">image analysis </w:t>
@@ -201,18 +361,26 @@
         <w:t xml:space="preserve">The previous bottleneck was in each researcher developing his own solution independently.  </w:t>
       </w:r>
       <w:r>
-        <w:t>While the number of classes for state of the art solution is increasing (</w:t>
-      </w:r>
-      <w:proofErr w:type="spellStart"/>
-      <w:r>
-        <w:t>e.g</w:t>
-      </w:r>
-      <w:proofErr w:type="spellEnd"/>
-      <w:r>
-        <w:t xml:space="preserve">), these models are unlikely </w:t>
-      </w:r>
-      <w:r>
-        <w:t xml:space="preserve">to contain all labels that might benefit ecologists. For example, Inception may be able to differentiate a bear from a bird, but it may not have been taught the taxonomic resolution needed to contribute to ecological inventories. </w:t>
+        <w:t xml:space="preserve">While the number of classes for state of the </w:t>
+      </w:r>
+      <w:r>
+        <w:t>art solution is increasing</w:t>
+      </w:r>
+      <w:r>
+        <w:t xml:space="preserve">, </w:t>
+      </w:r>
+      <w:r>
+        <w:t>off-the-shelf</w:t>
+      </w:r>
+      <w:r>
+        <w:t xml:space="preserve"> models are unlikely </w:t>
+      </w:r>
+      <w:r>
+        <w:t xml:space="preserve">to contain all labels that might benefit ecologists. For example, Inception may be able to differentiate a bear from a bird, but </w:t>
+      </w:r>
+      <w:r>
+        <w:lastRenderedPageBreak/>
+        <w:t xml:space="preserve">it may not have been taught the taxonomic resolution needed to contribute to ecological inventories. </w:t>
       </w:r>
       <w:r>
         <w:t>Through transfer learning…we have access to new tools.</w:t>
@@ -225,11 +393,7 @@
     </w:p>
     <w:p>
       <w:r>
-        <w:t>In 2013, my colleagues and I began placing time-lapse cameras in the montane cloud forests to monitor hummingbird-plant interactions. Our goal was to replace traditional human observation with image-</w:t>
-      </w:r>
-      <w:r>
-        <w:lastRenderedPageBreak/>
-        <w:t xml:space="preserve">based tools to </w:t>
+        <w:t xml:space="preserve">In 2013, my colleagues and I began placing time-lapse cameras in the montane cloud forests to monitor hummingbird-plant interactions. Our goal was to replace traditional human observation with image-based tools to </w:t>
       </w:r>
       <w:r>
         <w:t>increase the</w:t>
@@ -333,7 +497,7 @@
                     </pic:cNvPicPr>
                   </pic:nvPicPr>
                   <pic:blipFill>
-                    <a:blip r:embed="rId4">
+                    <a:blip r:embed="rId5">
                       <a:extLst>
                         <a:ext uri="{28A0092B-C50C-407E-A947-70E740481C1C}">
                           <a14:useLocalDpi xmlns:a14="http://schemas.microsoft.com/office/drawing/2010/main" val="0"/>
@@ -416,6 +580,11 @@
     </w:p>
     <w:p>
       <w:r>
+        <w:t>Methods</w:t>
+      </w:r>
+    </w:p>
+    <w:p>
+      <w:r>
         <w:t xml:space="preserve">Our aim is test the performance of Google </w:t>
       </w:r>
       <w:proofErr w:type="spellStart"/>
@@ -424,7 +593,11 @@
       </w:r>
       <w:proofErr w:type="spellEnd"/>
       <w:r>
-        <w:t xml:space="preserve"> in extracting timestamp metadata from a set of 500 scored photos (Fig 1). This represents the first step in moving towards automated image analysis, and will provide a simple test case for the effectiveness and costs of this new service. Machine learning for optical character recognition (OCR) is a</w:t>
+        <w:t xml:space="preserve"> in extracting timestamp metadata from a set of 500 scored photos (Fig 1). This represents the first step in moving towards automated image analysis, and will provide a simple test case for the effectiveness and costs of this new service. Machine learning for </w:t>
+      </w:r>
+      <w:r>
+        <w:lastRenderedPageBreak/>
+        <w:t>optical character recognition (OCR) is a</w:t>
       </w:r>
       <w:r>
         <w:t xml:space="preserve"> well-tested field of research and was a good choice for a first test of this new service.</w:t>
@@ -454,17 +627,25 @@
         <w:t xml:space="preserve"> with tesseract, a highly regarded open-source tool for OCR. Tesseract is itself a machine learning tool developed at google, and is designed for transcribing text from visual images. </w:t>
       </w:r>
     </w:p>
-    <w:p/>
+    <w:p>
+      <w:r>
+        <w:t>Results</w:t>
+      </w:r>
+    </w:p>
     <w:p>
       <w:r>
         <w:t>Discussion</w:t>
       </w:r>
     </w:p>
-    <w:p/>
-    <w:p/>
-    <w:p>
-      <w:r>
-        <w:t xml:space="preserve">Acknowledge. </w:t>
+    <w:p>
+      <w:r>
+        <w:t>Acknowledge</w:t>
+      </w:r>
+      <w:r>
+        <w:t>ments</w:t>
+      </w:r>
+      <w:r>
+        <w:t xml:space="preserve">. </w:t>
       </w:r>
     </w:p>
     <w:p>
@@ -480,200 +661,167 @@
         <w:t xml:space="preserve"> or its parent company. </w:t>
       </w:r>
     </w:p>
-    <w:p/>
-    <w:p>
-      <w:r>
-        <w:t>Compared to tesseract OCR</w:t>
-      </w:r>
-      <w:r>
-        <w:br/>
-        <w:t xml:space="preserve">Compare to google cloud vision </w:t>
-      </w:r>
-      <w:proofErr w:type="spellStart"/>
-      <w:proofErr w:type="gramStart"/>
-      <w:r>
-        <w:t>api</w:t>
-      </w:r>
-      <w:proofErr w:type="spellEnd"/>
-      <w:proofErr w:type="gramEnd"/>
-      <w:r>
-        <w:t>.</w:t>
-      </w:r>
-    </w:p>
-    <w:p/>
-    <w:p>
-      <w:r>
-        <w:t>Notes:</w:t>
-      </w:r>
-    </w:p>
-    <w:p>
-      <w:proofErr w:type="spellStart"/>
-      <w:r>
-        <w:t>Tensorflow</w:t>
-      </w:r>
-      <w:proofErr w:type="spellEnd"/>
-      <w:r>
-        <w:t xml:space="preserve"> intro: </w:t>
-      </w:r>
-      <w:hyperlink r:id="rId5" w:history="1">
-        <w:r>
-          <w:rPr>
-            <w:rStyle w:val="Hyperlink"/>
-          </w:rPr>
-          <w:t>https://www.tensorflow.org/versions/r0.11/tutorials/mnist/beginners/</w:t>
-        </w:r>
-      </w:hyperlink>
-    </w:p>
-    <w:p>
-      <w:r>
-        <w:t>https://www.ruk.si/notes/machine_learning/gcml</w:t>
-      </w:r>
-    </w:p>
-    <w:p>
-      <w:r>
-        <w:t>Step 1. Train locally.</w:t>
-      </w:r>
-    </w:p>
-    <w:p>
-      <w:r>
-        <w:t xml:space="preserve">Step 2. Inspect logs </w:t>
-      </w:r>
-      <w:r>
-        <w:t xml:space="preserve">on </w:t>
-      </w:r>
-      <w:proofErr w:type="spellStart"/>
-      <w:r>
-        <w:t>tensorboard</w:t>
-      </w:r>
-      <w:proofErr w:type="spellEnd"/>
-      <w:r>
-        <w:t xml:space="preserve"> </w:t>
-      </w:r>
-      <w:r>
-        <w:t xml:space="preserve">- &gt; to see the logs, </w:t>
-      </w:r>
-      <w:proofErr w:type="spellStart"/>
-      <w:r>
-        <w:t>docker</w:t>
-      </w:r>
-      <w:proofErr w:type="spellEnd"/>
-      <w:r>
-        <w:t xml:space="preserve"> needs to the port forwarding to be set correctly. Perhaps </w:t>
+    <w:p>
+      <w:r>
+        <w:t>Works Cited</w:t>
       </w:r>
     </w:p>
     <w:p>
       <w:pPr>
-        <w:rPr>
-          <w:rFonts w:ascii="Consolas" w:eastAsia="Times New Roman" w:hAnsi="Consolas" w:cs="Courier New"/>
-          <w:color w:val="242729"/>
-          <w:sz w:val="20"/>
-          <w:szCs w:val="20"/>
-          <w:bdr w:val="none" w:sz="0" w:space="0" w:color="auto" w:frame="1"/>
-          <w:shd w:val="clear" w:color="auto" w:fill="EFF0F1"/>
+        <w:widowControl w:val="0"/>
+        <w:autoSpaceDE w:val="0"/>
+        <w:autoSpaceDN w:val="0"/>
+        <w:adjustRightInd w:val="0"/>
+        <w:spacing w:line="240" w:lineRule="auto"/>
+        <w:ind w:left="480" w:hanging="480"/>
+        <w:rPr>
+          <w:rFonts w:ascii="Calibri" w:hAnsi="Calibri" w:cs="Times New Roman"/>
+          <w:noProof/>
+          <w:szCs w:val="24"/>
         </w:rPr>
       </w:pPr>
-      <w:proofErr w:type="spellStart"/>
-      <w:proofErr w:type="gramStart"/>
-      <w:r>
-        <w:rPr>
-          <w:rFonts w:ascii="Consolas" w:eastAsia="Times New Roman" w:hAnsi="Consolas" w:cs="Courier New"/>
-          <w:color w:val="242729"/>
-          <w:sz w:val="20"/>
-          <w:szCs w:val="20"/>
-          <w:bdr w:val="none" w:sz="0" w:space="0" w:color="auto" w:frame="1"/>
-          <w:shd w:val="clear" w:color="auto" w:fill="EFF0F1"/>
-        </w:rPr>
-        <w:t>docker</w:t>
-      </w:r>
-      <w:proofErr w:type="spellEnd"/>
-      <w:proofErr w:type="gramEnd"/>
-      <w:r>
-        <w:rPr>
-          <w:rFonts w:ascii="Consolas" w:eastAsia="Times New Roman" w:hAnsi="Consolas" w:cs="Courier New"/>
-          <w:color w:val="242729"/>
-          <w:sz w:val="20"/>
-          <w:szCs w:val="20"/>
-          <w:bdr w:val="none" w:sz="0" w:space="0" w:color="auto" w:frame="1"/>
-          <w:shd w:val="clear" w:color="auto" w:fill="EFF0F1"/>
-        </w:rPr>
-        <w:t xml:space="preserve"> run -it -p 8080:8080 bw4sz/</w:t>
-      </w:r>
-      <w:proofErr w:type="spellStart"/>
-      <w:r>
-        <w:rPr>
-          <w:rFonts w:ascii="Consolas" w:eastAsia="Times New Roman" w:hAnsi="Consolas" w:cs="Courier New"/>
-          <w:color w:val="242729"/>
-          <w:sz w:val="20"/>
-          <w:szCs w:val="20"/>
-          <w:bdr w:val="none" w:sz="0" w:space="0" w:color="auto" w:frame="1"/>
-          <w:shd w:val="clear" w:color="auto" w:fill="EFF0F1"/>
-        </w:rPr>
-        <w:t>cloudml</w:t>
-      </w:r>
-      <w:proofErr w:type="spellEnd"/>
+      <w:r>
+        <w:fldChar w:fldCharType="begin" w:fldLock="1"/>
+      </w:r>
+      <w:r>
+        <w:instrText xml:space="preserve">ADDIN Mendeley Bibliography CSL_BIBLIOGRAPHY </w:instrText>
+      </w:r>
+      <w:r>
+        <w:fldChar w:fldCharType="separate"/>
+      </w:r>
+      <w:r>
+        <w:rPr>
+          <w:rFonts w:ascii="Calibri" w:hAnsi="Calibri" w:cs="Times New Roman"/>
+          <w:noProof/>
+          <w:szCs w:val="24"/>
+        </w:rPr>
+        <w:t xml:space="preserve">Chen, G., Han, T.X., He, Z., Kays, R. &amp; Forrester, T. (2014). Deep convolutional neural network based species recognition for wild animal monitoring. </w:t>
+      </w:r>
+      <w:r>
+        <w:rPr>
+          <w:rFonts w:ascii="Calibri" w:hAnsi="Calibri" w:cs="Times New Roman"/>
+          <w:i/>
+          <w:iCs/>
+          <w:noProof/>
+          <w:szCs w:val="24"/>
+        </w:rPr>
+        <w:t>2014 IEEE International Conference on Image Processing (ICIP)</w:t>
+      </w:r>
+      <w:r>
+        <w:rPr>
+          <w:rFonts w:ascii="Calibri" w:hAnsi="Calibri" w:cs="Times New Roman"/>
+          <w:noProof/>
+          <w:szCs w:val="24"/>
+        </w:rPr>
+        <w:t>, 858–862.</w:t>
+      </w:r>
     </w:p>
     <w:p>
       <w:pPr>
-        <w:rPr>
-          <w:rFonts w:ascii="Consolas" w:eastAsia="Times New Roman" w:hAnsi="Consolas" w:cs="Courier New"/>
-          <w:color w:val="242729"/>
-          <w:sz w:val="20"/>
-          <w:szCs w:val="20"/>
-          <w:bdr w:val="none" w:sz="0" w:space="0" w:color="auto" w:frame="1"/>
-          <w:shd w:val="clear" w:color="auto" w:fill="EFF0F1"/>
+        <w:widowControl w:val="0"/>
+        <w:autoSpaceDE w:val="0"/>
+        <w:autoSpaceDN w:val="0"/>
+        <w:adjustRightInd w:val="0"/>
+        <w:spacing w:line="240" w:lineRule="auto"/>
+        <w:ind w:left="480" w:hanging="480"/>
+        <w:rPr>
+          <w:rFonts w:ascii="Calibri" w:hAnsi="Calibri" w:cs="Times New Roman"/>
+          <w:noProof/>
+          <w:szCs w:val="24"/>
         </w:rPr>
       </w:pPr>
       <w:r>
         <w:rPr>
-          <w:rFonts w:ascii="Consolas" w:eastAsia="Times New Roman" w:hAnsi="Consolas" w:cs="Courier New"/>
-          <w:color w:val="242729"/>
-          <w:sz w:val="20"/>
-          <w:szCs w:val="20"/>
-          <w:bdr w:val="none" w:sz="0" w:space="0" w:color="auto" w:frame="1"/>
-          <w:shd w:val="clear" w:color="auto" w:fill="EFF0F1"/>
-        </w:rPr>
-        <w:t>Step 3. Try on one worker</w:t>
+          <w:rFonts w:ascii="Calibri" w:hAnsi="Calibri" w:cs="Times New Roman"/>
+          <w:noProof/>
+          <w:szCs w:val="24"/>
+        </w:rPr>
+        <w:t xml:space="preserve">Gomez, A., Diez, G., Salazar, A. &amp; Diaz, A. (2016). Animal Identification in Low Quality Camera-Trap Images Using Very Deep Convolutional Neural Networks and Confidence Thresholds. </w:t>
+      </w:r>
+      <w:r>
+        <w:rPr>
+          <w:rFonts w:ascii="Calibri" w:hAnsi="Calibri" w:cs="Times New Roman"/>
+          <w:i/>
+          <w:iCs/>
+          <w:noProof/>
+          <w:szCs w:val="24"/>
+        </w:rPr>
+        <w:t>Advances in Visual Computing: 12th International Symposium, ISVC 2016, Las Vegas, NV, USA, December 12-14, 2016, Proceedings, Part I</w:t>
+      </w:r>
+      <w:r>
+        <w:rPr>
+          <w:rFonts w:ascii="Calibri" w:hAnsi="Calibri" w:cs="Times New Roman"/>
+          <w:noProof/>
+          <w:szCs w:val="24"/>
+        </w:rPr>
+        <w:t>, pp. 747–756. Springer International Publishing.</w:t>
       </w:r>
     </w:p>
     <w:p>
       <w:pPr>
-        <w:rPr>
-          <w:rFonts w:ascii="Consolas" w:eastAsia="Times New Roman" w:hAnsi="Consolas" w:cs="Courier New"/>
-          <w:color w:val="242729"/>
-          <w:sz w:val="20"/>
-          <w:szCs w:val="20"/>
-          <w:bdr w:val="none" w:sz="0" w:space="0" w:color="auto" w:frame="1"/>
-          <w:shd w:val="clear" w:color="auto" w:fill="EFF0F1"/>
+        <w:widowControl w:val="0"/>
+        <w:autoSpaceDE w:val="0"/>
+        <w:autoSpaceDN w:val="0"/>
+        <w:adjustRightInd w:val="0"/>
+        <w:spacing w:line="240" w:lineRule="auto"/>
+        <w:ind w:left="480" w:hanging="480"/>
+        <w:rPr>
+          <w:rFonts w:ascii="Calibri" w:hAnsi="Calibri"/>
+          <w:noProof/>
         </w:rPr>
       </w:pPr>
       <w:r>
         <w:rPr>
-          <w:rFonts w:ascii="Consolas" w:eastAsia="Times New Roman" w:hAnsi="Consolas" w:cs="Courier New"/>
-          <w:color w:val="242729"/>
-          <w:sz w:val="20"/>
-          <w:szCs w:val="20"/>
-          <w:bdr w:val="none" w:sz="0" w:space="0" w:color="auto" w:frame="1"/>
-          <w:shd w:val="clear" w:color="auto" w:fill="EFF0F1"/>
-        </w:rPr>
-        <w:t>Submit job. Wait in Queue.</w:t>
-      </w:r>
-    </w:p>
-    <w:p>
-      <w:pPr>
-        <w:rPr>
-          <w:rFonts w:ascii="Consolas" w:eastAsia="Times New Roman" w:hAnsi="Consolas" w:cs="Courier New"/>
-          <w:color w:val="242729"/>
-          <w:sz w:val="20"/>
-          <w:szCs w:val="20"/>
-          <w:bdr w:val="none" w:sz="0" w:space="0" w:color="auto" w:frame="1"/>
-          <w:shd w:val="clear" w:color="auto" w:fill="EFF0F1"/>
-        </w:rPr>
-      </w:pPr>
-    </w:p>
-    <w:p/>
-    <w:p/>
-    <w:p/>
-    <w:p/>
+          <w:rFonts w:ascii="Calibri" w:hAnsi="Calibri" w:cs="Times New Roman"/>
+          <w:noProof/>
+          <w:szCs w:val="24"/>
+        </w:rPr>
+        <w:t xml:space="preserve">LeCun, Y., Bengio, Y., Hinton, G., Y., L., Y., B. &amp; G., H. (2015). Deep learning. </w:t>
+      </w:r>
+      <w:r>
+        <w:rPr>
+          <w:rFonts w:ascii="Calibri" w:hAnsi="Calibri" w:cs="Times New Roman"/>
+          <w:i/>
+          <w:iCs/>
+          <w:noProof/>
+          <w:szCs w:val="24"/>
+        </w:rPr>
+        <w:t>Nature</w:t>
+      </w:r>
+      <w:r>
+        <w:rPr>
+          <w:rFonts w:ascii="Calibri" w:hAnsi="Calibri" w:cs="Times New Roman"/>
+          <w:noProof/>
+          <w:szCs w:val="24"/>
+        </w:rPr>
+        <w:t xml:space="preserve">, </w:t>
+      </w:r>
+      <w:r>
+        <w:rPr>
+          <w:rFonts w:ascii="Calibri" w:hAnsi="Calibri" w:cs="Times New Roman"/>
+          <w:b/>
+          <w:bCs/>
+          <w:noProof/>
+          <w:szCs w:val="24"/>
+        </w:rPr>
+        <w:t>521</w:t>
+      </w:r>
+      <w:r>
+        <w:rPr>
+          <w:rFonts w:ascii="Calibri" w:hAnsi="Calibri" w:cs="Times New Roman"/>
+          <w:noProof/>
+          <w:szCs w:val="24"/>
+        </w:rPr>
+        <w:t>, 436–444.</w:t>
+      </w:r>
+    </w:p>
+    <w:p>
+      <w:r>
+        <w:fldChar w:fldCharType="end"/>
+      </w:r>
+      <w:bookmarkStart w:id="0" w:name="_GoBack"/>
+      <w:bookmarkEnd w:id="0"/>
+    </w:p>
     <w:sectPr>
       <w:pgSz w:w="12240" w:h="15840"/>
       <w:pgMar w:top="1440" w:right="1440" w:bottom="1440" w:left="1440" w:header="720" w:footer="720" w:gutter="0"/>
@@ -1439,4 +1587,16 @@
     </a:ext>
   </a:extLst>
 </a:theme>
+</file>
+
+<file path=customXml/item1.xml><?xml version="1.0" encoding="utf-8"?>
+<b:Sources xmlns:b="http://schemas.openxmlformats.org/officeDocument/2006/bibliography" xmlns="http://schemas.openxmlformats.org/officeDocument/2006/bibliography" SelectedStyle="\APASixthEditionOfficeOnline.xsl" StyleName="APA" Version="6"/>
+</file>
+
+<file path=customXml/itemProps1.xml><?xml version="1.0" encoding="utf-8"?>
+<ds:datastoreItem xmlns:ds="http://schemas.openxmlformats.org/officeDocument/2006/customXml" ds:itemID="{68A34D95-4978-4606-8D04-9E00E021D082}">
+  <ds:schemaRefs>
+    <ds:schemaRef ds:uri="http://schemas.openxmlformats.org/officeDocument/2006/bibliography"/>
+  </ds:schemaRefs>
+</ds:datastoreItem>
 </file>
</xml_diff>

<commit_message>
needs to be public files. damn authentication?
</commit_message>
<xml_diff>
--- a/Outline.docx
+++ b/Outline.docx
@@ -7,7 +7,10 @@
         <w:t xml:space="preserve">Title: </w:t>
       </w:r>
       <w:r>
-        <w:t>Deep learning for ecological image analysis: an example using Optical Character Recognition.</w:t>
+        <w:t>Deep learning for ecological image analysis: an example usin</w:t>
+      </w:r>
+      <w:r>
+        <w:t>g Optical Character Recognition</w:t>
       </w:r>
     </w:p>
     <w:p>
@@ -116,7 +119,13 @@
         <w:ind w:firstLine="720"/>
       </w:pPr>
       <w:r>
-        <w:t>A major obstacle to the growth of image-based ecological analysis is the efficiency of scoring and extracting information from images. Annotating images</w:t>
+        <w:t xml:space="preserve">A major obstacle to the growth of image-based ecological analysis is the </w:t>
+      </w:r>
+      <w:r>
+        <w:t>speed</w:t>
+      </w:r>
+      <w:r>
+        <w:t xml:space="preserve"> of scoring and extracting information from images. Annotating images</w:t>
       </w:r>
       <w:r>
         <w:t xml:space="preserve"> with metadata, such as time</w:t>
@@ -169,28 +178,39 @@
         <w:t>e code is rarely made available.</w:t>
       </w:r>
       <w:r>
-        <w:t xml:space="preserve"> While there have tremendous advances in artificial intelligence capability, ecologists have largely been left out of this revolution. The challenge lies in adapting existing tools to meet </w:t>
-      </w:r>
-      <w:r>
-        <w:t xml:space="preserve">the </w:t>
-      </w:r>
-      <w:r>
-        <w:t xml:space="preserve">time and </w:t>
-      </w:r>
-      <w:r>
-        <w:t>budget</w:t>
-      </w:r>
-      <w:r>
-        <w:t xml:space="preserve"> limitations </w:t>
-      </w:r>
-      <w:r>
-        <w:t xml:space="preserve">of </w:t>
-      </w:r>
-      <w:r>
-        <w:t>practitioners</w:t>
-      </w:r>
-      <w:r>
-        <w:t>.</w:t>
+        <w:t xml:space="preserve"> While there have tremendous advances in </w:t>
+      </w:r>
+      <w:r>
+        <w:t>image classification</w:t>
+      </w:r>
+      <w:r>
+        <w:t xml:space="preserve">, </w:t>
+      </w:r>
+      <w:r>
+        <w:t>ecology has</w:t>
+      </w:r>
+      <w:r>
+        <w:t xml:space="preserve"> been </w:t>
+      </w:r>
+      <w:r>
+        <w:t xml:space="preserve">largely </w:t>
+      </w:r>
+      <w:r>
+        <w:t xml:space="preserve">left out of this revolution. The challenge lies in adapting existing tools to meet </w:t>
+      </w:r>
+      <w:r>
+        <w:t>the</w:t>
+      </w:r>
+      <w:r>
+        <w:t xml:space="preserve"> technical ability and budget </w:t>
+      </w:r>
+      <w:bookmarkStart w:id="0" w:name="_GoBack"/>
+      <w:bookmarkEnd w:id="0"/>
+      <w:r>
+        <w:t xml:space="preserve">limitations </w:t>
+      </w:r>
+      <w:r>
+        <w:t xml:space="preserve">of ecologists. </w:t>
       </w:r>
     </w:p>
     <w:p>
@@ -207,15 +227,7 @@
         <w:t>trial form in</w:t>
       </w:r>
       <w:r>
-        <w:t xml:space="preserve"> December 2016, google </w:t>
-      </w:r>
-      <w:proofErr w:type="spellStart"/>
-      <w:r>
-        <w:t>cloudML</w:t>
-      </w:r>
-      <w:proofErr w:type="spellEnd"/>
-      <w:r>
-        <w:t xml:space="preserve"> gives users access to a pre-trained image classification model</w:t>
+        <w:t xml:space="preserve"> December 2016, google cloudML gives users access to a pre-trained image classification model</w:t>
       </w:r>
       <w:r>
         <w:t xml:space="preserve"> and a robust web </w:t>
@@ -280,39 +292,10 @@
         <w:t xml:space="preserve"> </w:t>
       </w:r>
       <w:r>
-        <w:t xml:space="preserve">do </w:t>
-      </w:r>
-      <w:proofErr w:type="spellStart"/>
-      <w:r>
-        <w:t>x</w:t>
-      </w:r>
-      <w:proofErr w:type="gramStart"/>
-      <w:r>
-        <w:t>,y,z</w:t>
-      </w:r>
-      <w:proofErr w:type="spellEnd"/>
-      <w:proofErr w:type="gramEnd"/>
-      <w:r>
-        <w:t xml:space="preserve"> by </w:t>
-      </w:r>
-      <w:proofErr w:type="spellStart"/>
-      <w:r>
-        <w:t>x,and</w:t>
-      </w:r>
-      <w:proofErr w:type="spellEnd"/>
-      <w:r>
-        <w:t xml:space="preserve"> y. </w:t>
-      </w:r>
-      <w:r>
-        <w:t>For a full treatment of the technical details of CNN see X</w:t>
-      </w:r>
-      <w:proofErr w:type="gramStart"/>
-      <w:r>
-        <w:t>,Y,Z</w:t>
-      </w:r>
-      <w:proofErr w:type="gramEnd"/>
-      <w:r>
-        <w:t>.</w:t>
+        <w:t xml:space="preserve">do x,y,z by x,and y. </w:t>
+      </w:r>
+      <w:r>
+        <w:t>For a full treatment of the technical details of CNN see X,Y,Z.</w:t>
       </w:r>
       <w:r>
         <w:t xml:space="preserve"> </w:t>
@@ -590,15 +573,7 @@
     <w:p>
       <w:r>
         <w:tab/>
-        <w:t xml:space="preserve">Using </w:t>
-      </w:r>
-      <w:proofErr w:type="spellStart"/>
-      <w:r>
-        <w:t>cloudML</w:t>
-      </w:r>
-      <w:proofErr w:type="spellEnd"/>
-      <w:r>
-        <w:t xml:space="preserve"> my aim is to retrain the existing machine learning algorithm to identify the printed digits and characters in the image. I will compare the accura</w:t>
+        <w:t>Using cloudML my aim is to retrain the existing machine learning algorithm to identify the printed digits and characters in the image. I will compare the accura</w:t>
       </w:r>
       <w:r>
         <w:t>cy of this approach with using G</w:t>
@@ -621,15 +596,7 @@
     </w:p>
     <w:p>
       <w:r>
-        <w:t xml:space="preserve">Our aim is test the performance of Google </w:t>
-      </w:r>
-      <w:proofErr w:type="spellStart"/>
-      <w:r>
-        <w:t>CloudML</w:t>
-      </w:r>
-      <w:proofErr w:type="spellEnd"/>
-      <w:r>
-        <w:t xml:space="preserve"> in extracting timestamp metadata from a set of 500 scored photos (Fig 1). This represents the first step in moving towards automated image analysis, and will provide a simple test case for the effectiveness and costs of this new service. Machine learning for optical character recognition (OCR) is a</w:t>
+        <w:t>Our aim is test the performance of Google CloudML in extracting timestamp metadata from a set of 500 scored photos (Fig 1). This represents the first step in moving towards automated image analysis, and will provide a simple test case for the effectiveness and costs of this new service. Machine learning for optical character recognition (OCR) is a</w:t>
       </w:r>
       <w:r>
         <w:t xml:space="preserve"> well-tested field of research and was a good choice for a first test of this new service.</w:t>
@@ -660,27 +627,11 @@
         <w:spacing w:before="240"/>
       </w:pPr>
       <w:r>
-        <w:t xml:space="preserve">To build a machine learning model, there needs to be a training dataset, and an evaluation dataset. These datasets contain labeled images with which we will retrain the existing neural network. </w:t>
-      </w:r>
-      <w:r>
-        <w:t>The first step is to generate a dataset of known letters</w:t>
-      </w:r>
-      <w:r>
-        <w:t xml:space="preserve">. To generate a training dataset, I developed a python script to identify the location of letters within the image, split letters based on their outline, and process the letters to increase size and clarity (Fig. 2). All images were captured using a </w:t>
-      </w:r>
-      <w:proofErr w:type="spellStart"/>
-      <w:r>
-        <w:t>Plotwatcher</w:t>
-      </w:r>
-      <w:proofErr w:type="spellEnd"/>
-      <w:r>
-        <w:t xml:space="preserve"> Pro camera (Day 6), and therefore had the camera ID, date, and time in same position. I then manually coded the known letters based on existing image metadata that had been collected earlier in the project. I split the dataset into 85% training and 15% testing data, with a maximum number of 300 letters per class. From my existing stock of images I was able to recover </w:t>
+        <w:t xml:space="preserve">To build a machine learning model, there needs to be a training dataset, and an evaluation dataset. These datasets contain labeled images with which we will retrain the existing neural network. The first step is to generate a dataset of known letters. To generate a training dataset, I developed a python script to identify the location of letters within the image, split letters based on their outline, and process the letters to increase size and clarity (Fig. 2). All images were captured using a Plotwatcher Pro camera (Day 6), and therefore had the camera ID, date, and time in same position. I then manually coded the known letters based on existing image metadata that had been collected earlier in the project. I split the dataset into 85% training and 15% testing data, with a maximum number of 300 letters per class. From my existing stock of images I was able to recover </w:t>
       </w:r>
       <w:r>
         <w:t xml:space="preserve">digits 0-9, semicolon, forward slash, and the letters (A, C , E , F , H , L , M , O , P , R , T , W , Y). The remaining letters were not found in available images, and were not included as potential classes. </w:t>
       </w:r>
-      <w:bookmarkStart w:id="0" w:name="_GoBack"/>
-      <w:bookmarkEnd w:id="0"/>
     </w:p>
     <w:p>
       <w:pPr>
@@ -688,23 +639,7 @@
         <w:ind w:firstLine="720"/>
       </w:pPr>
       <w:r>
-        <w:t xml:space="preserve">I retrained the InceptionV3 model provided by Google’s using the python package </w:t>
-      </w:r>
-      <w:proofErr w:type="spellStart"/>
-      <w:r>
-        <w:t>Tensorflow</w:t>
-      </w:r>
-      <w:proofErr w:type="spellEnd"/>
-      <w:r>
-        <w:t xml:space="preserve">, following online resources. All source code can be found at the </w:t>
-      </w:r>
-      <w:proofErr w:type="spellStart"/>
-      <w:r>
-        <w:t>git</w:t>
-      </w:r>
-      <w:proofErr w:type="spellEnd"/>
-      <w:r>
-        <w:t xml:space="preserve"> repository online</w:t>
+        <w:t>I retrained the InceptionV3 model provided by Google’s using the python package Tensorflow, following online resources. All source code can be found at the git repository online</w:t>
       </w:r>
       <w:r>
         <w:t xml:space="preserve"> ()</w:t>
@@ -721,15 +656,7 @@
         <w:t>As a standard of compari</w:t>
       </w:r>
       <w:r>
-        <w:t xml:space="preserve">son, I compared the performance of a re-trained Inception model on Google </w:t>
-      </w:r>
-      <w:proofErr w:type="spellStart"/>
-      <w:r>
-        <w:t>CloudML</w:t>
-      </w:r>
-      <w:proofErr w:type="spellEnd"/>
-      <w:r>
-        <w:t xml:space="preserve"> with tesseract, a highly regarded open-source tool for OCR. Tesseract is itself a machine learning tool developed at google, and is designed for transcribing text from visual images. </w:t>
+        <w:t xml:space="preserve">son, I compared the performance of a re-trained Inception model on Google CloudML with tesseract, a highly regarded open-source tool for OCR. Tesseract is itself a machine learning tool developed at google, and is designed for transcribing text from visual images. </w:t>
       </w:r>
     </w:p>
     <w:p>
@@ -762,15 +689,7 @@
     </w:p>
     <w:p>
       <w:r>
-        <w:t xml:space="preserve">The author acknowledges no conflict of interest and has no connection to Google </w:t>
-      </w:r>
-      <w:proofErr w:type="spellStart"/>
-      <w:r>
-        <w:t>Inc</w:t>
-      </w:r>
-      <w:proofErr w:type="spellEnd"/>
-      <w:r>
-        <w:t xml:space="preserve"> or its parent company. </w:t>
+        <w:t xml:space="preserve">The author acknowledges no conflict of interest and has no connection to Google Inc or its parent company. </w:t>
       </w:r>
     </w:p>
     <w:p>
@@ -998,59 +917,27 @@
         <w:lastRenderedPageBreak/>
         <w:t>Figure 1. A sample image of a female violet-tailed sylph (</w:t>
       </w:r>
-      <w:proofErr w:type="spellStart"/>
       <w:r>
         <w:rPr>
           <w:i/>
         </w:rPr>
-        <w:t>Aglaiocercus</w:t>
-      </w:r>
-      <w:proofErr w:type="spellEnd"/>
+        <w:t>Aglaiocercus coelestis</w:t>
+      </w:r>
+      <w:r>
+        <w:t xml:space="preserve">) visiting a </w:t>
+      </w:r>
       <w:r>
         <w:rPr>
           <w:i/>
         </w:rPr>
-        <w:t xml:space="preserve"> </w:t>
-      </w:r>
-      <w:proofErr w:type="spellStart"/>
+        <w:t>G</w:t>
+      </w:r>
       <w:r>
         <w:rPr>
           <w:i/>
         </w:rPr>
-        <w:t>coelestis</w:t>
-      </w:r>
-      <w:proofErr w:type="spellEnd"/>
-      <w:r>
-        <w:t xml:space="preserve">) visiting a </w:t>
-      </w:r>
-      <w:proofErr w:type="spellStart"/>
-      <w:r>
-        <w:rPr>
-          <w:i/>
-        </w:rPr>
-        <w:t>G</w:t>
-      </w:r>
-      <w:r>
-        <w:rPr>
-          <w:i/>
-        </w:rPr>
-        <w:t>uzmania</w:t>
-      </w:r>
-      <w:proofErr w:type="spellEnd"/>
-      <w:r>
-        <w:rPr>
-          <w:i/>
-        </w:rPr>
-        <w:t xml:space="preserve"> </w:t>
-      </w:r>
-      <w:proofErr w:type="spellStart"/>
-      <w:r>
-        <w:rPr>
-          <w:i/>
-        </w:rPr>
-        <w:t>jaramilloi</w:t>
-      </w:r>
-      <w:proofErr w:type="spellEnd"/>
+        <w:t>uzmania jaramilloi</w:t>
+      </w:r>
       <w:r>
         <w:t>. At the bottom of each image is a camera ID, date and time stamp.</w:t>
       </w:r>
@@ -2434,7 +2321,7 @@
 </file>
 
 <file path=customXml/itemProps1.xml><?xml version="1.0" encoding="utf-8"?>
-<ds:datastoreItem xmlns:ds="http://schemas.openxmlformats.org/officeDocument/2006/customXml" ds:itemID="{EC0A7D6A-5BC6-484D-9D87-F5E085DD19FD}">
+<ds:datastoreItem xmlns:ds="http://schemas.openxmlformats.org/officeDocument/2006/customXml" ds:itemID="{B8E11701-051B-45BA-9E6A-3BBB646E5B8C}">
   <ds:schemaRefs>
     <ds:schemaRef ds:uri="http://schemas.openxmlformats.org/officeDocument/2006/bibliography"/>
   </ds:schemaRefs>

</xml_diff>

<commit_message>
new figure, changed levels
</commit_message>
<xml_diff>
--- a/Outline.docx
+++ b/Outline.docx
@@ -204,8 +204,6 @@
       <w:r>
         <w:t xml:space="preserve"> technical ability and budget </w:t>
       </w:r>
-      <w:bookmarkStart w:id="0" w:name="_GoBack"/>
-      <w:bookmarkEnd w:id="0"/>
       <w:r>
         <w:t xml:space="preserve">limitations </w:t>
       </w:r>
@@ -227,7 +225,15 @@
         <w:t>trial form in</w:t>
       </w:r>
       <w:r>
-        <w:t xml:space="preserve"> December 2016, google cloudML gives users access to a pre-trained image classification model</w:t>
+        <w:t xml:space="preserve"> December 2016, google </w:t>
+      </w:r>
+      <w:proofErr w:type="spellStart"/>
+      <w:r>
+        <w:t>cloudML</w:t>
+      </w:r>
+      <w:proofErr w:type="spellEnd"/>
+      <w:r>
+        <w:t xml:space="preserve"> gives users access to a pre-trained image classification model</w:t>
       </w:r>
       <w:r>
         <w:t xml:space="preserve"> and a robust web </w:t>
@@ -292,10 +298,39 @@
         <w:t xml:space="preserve"> </w:t>
       </w:r>
       <w:r>
-        <w:t xml:space="preserve">do x,y,z by x,and y. </w:t>
-      </w:r>
-      <w:r>
-        <w:t>For a full treatment of the technical details of CNN see X,Y,Z.</w:t>
+        <w:t xml:space="preserve">do </w:t>
+      </w:r>
+      <w:proofErr w:type="spellStart"/>
+      <w:r>
+        <w:t>x</w:t>
+      </w:r>
+      <w:proofErr w:type="gramStart"/>
+      <w:r>
+        <w:t>,y,z</w:t>
+      </w:r>
+      <w:proofErr w:type="spellEnd"/>
+      <w:proofErr w:type="gramEnd"/>
+      <w:r>
+        <w:t xml:space="preserve"> by </w:t>
+      </w:r>
+      <w:proofErr w:type="spellStart"/>
+      <w:r>
+        <w:t>x,and</w:t>
+      </w:r>
+      <w:proofErr w:type="spellEnd"/>
+      <w:r>
+        <w:t xml:space="preserve"> y. </w:t>
+      </w:r>
+      <w:r>
+        <w:t>For a full treatment of the technical details of CNN see X</w:t>
+      </w:r>
+      <w:proofErr w:type="gramStart"/>
+      <w:r>
+        <w:t>,Y,Z</w:t>
+      </w:r>
+      <w:proofErr w:type="gramEnd"/>
+      <w:r>
+        <w:t>.</w:t>
       </w:r>
       <w:r>
         <w:t xml:space="preserve"> </w:t>
@@ -573,7 +608,15 @@
     <w:p>
       <w:r>
         <w:tab/>
-        <w:t>Using cloudML my aim is to retrain the existing machine learning algorithm to identify the printed digits and characters in the image. I will compare the accura</w:t>
+        <w:t xml:space="preserve">Using </w:t>
+      </w:r>
+      <w:proofErr w:type="spellStart"/>
+      <w:r>
+        <w:t>cloudML</w:t>
+      </w:r>
+      <w:proofErr w:type="spellEnd"/>
+      <w:r>
+        <w:t xml:space="preserve"> my aim is to retrain the existing machine learning algorithm to identify the printed digits and characters in the image. I will compare the accura</w:t>
       </w:r>
       <w:r>
         <w:t>cy of this approach with using G</w:t>
@@ -596,7 +639,15 @@
     </w:p>
     <w:p>
       <w:r>
-        <w:t>Our aim is test the performance of Google CloudML in extracting timestamp metadata from a set of 500 scored photos (Fig 1). This represents the first step in moving towards automated image analysis, and will provide a simple test case for the effectiveness and costs of this new service. Machine learning for optical character recognition (OCR) is a</w:t>
+        <w:t xml:space="preserve">Our aim is test the performance of Google </w:t>
+      </w:r>
+      <w:proofErr w:type="spellStart"/>
+      <w:r>
+        <w:t>CloudML</w:t>
+      </w:r>
+      <w:proofErr w:type="spellEnd"/>
+      <w:r>
+        <w:t xml:space="preserve"> in extracting timestamp metadata from a set of 500 scored photos (Fig 1). This represents the first step in moving towards automated image analysis, and will provide a simple test case for the effectiveness and costs of this new service. Machine learning for optical character recognition (OCR) is a</w:t>
       </w:r>
       <w:r>
         <w:t xml:space="preserve"> well-tested field of research and was a good choice for a first test of this new service.</w:t>
@@ -627,7 +678,15 @@
         <w:spacing w:before="240"/>
       </w:pPr>
       <w:r>
-        <w:t xml:space="preserve">To build a machine learning model, there needs to be a training dataset, and an evaluation dataset. These datasets contain labeled images with which we will retrain the existing neural network. The first step is to generate a dataset of known letters. To generate a training dataset, I developed a python script to identify the location of letters within the image, split letters based on their outline, and process the letters to increase size and clarity (Fig. 2). All images were captured using a Plotwatcher Pro camera (Day 6), and therefore had the camera ID, date, and time in same position. I then manually coded the known letters based on existing image metadata that had been collected earlier in the project. I split the dataset into 85% training and 15% testing data, with a maximum number of 300 letters per class. From my existing stock of images I was able to recover </w:t>
+        <w:t xml:space="preserve">To build a machine learning model, there needs to be a training dataset, and an evaluation dataset. These datasets contain labeled images with which we will retrain the existing neural network. The first step is to generate a dataset of known letters. To generate a training dataset, I developed a python script to identify the location of letters within the image, split letters based on their outline, and process the letters to increase size and clarity (Fig. 2). All images were captured using a </w:t>
+      </w:r>
+      <w:proofErr w:type="spellStart"/>
+      <w:r>
+        <w:t>Plotwatcher</w:t>
+      </w:r>
+      <w:proofErr w:type="spellEnd"/>
+      <w:r>
+        <w:t xml:space="preserve"> Pro camera (Day 6), and therefore had the camera ID, date, and time in same position. I then manually coded the known letters based on existing image metadata that had been collected earlier in the project. I split the dataset into 85% training and 15% testing data, with a maximum number of 300 letters per class. From my existing stock of images I was able to recover </w:t>
       </w:r>
       <w:r>
         <w:t xml:space="preserve">digits 0-9, semicolon, forward slash, and the letters (A, C , E , F , H , L , M , O , P , R , T , W , Y). The remaining letters were not found in available images, and were not included as potential classes. </w:t>
@@ -639,7 +698,23 @@
         <w:ind w:firstLine="720"/>
       </w:pPr>
       <w:r>
-        <w:t>I retrained the InceptionV3 model provided by Google’s using the python package Tensorflow, following online resources. All source code can be found at the git repository online</w:t>
+        <w:t xml:space="preserve">I retrained the InceptionV3 model provided by Google’s using the python package </w:t>
+      </w:r>
+      <w:proofErr w:type="spellStart"/>
+      <w:r>
+        <w:t>Tensorflow</w:t>
+      </w:r>
+      <w:proofErr w:type="spellEnd"/>
+      <w:r>
+        <w:t xml:space="preserve">, following online resources. All source code can be found at the </w:t>
+      </w:r>
+      <w:proofErr w:type="spellStart"/>
+      <w:r>
+        <w:t>git</w:t>
+      </w:r>
+      <w:proofErr w:type="spellEnd"/>
+      <w:r>
+        <w:t xml:space="preserve"> repository online</w:t>
       </w:r>
       <w:r>
         <w:t xml:space="preserve"> ()</w:t>
@@ -656,7 +731,15 @@
         <w:t>As a standard of compari</w:t>
       </w:r>
       <w:r>
-        <w:t xml:space="preserve">son, I compared the performance of a re-trained Inception model on Google CloudML with tesseract, a highly regarded open-source tool for OCR. Tesseract is itself a machine learning tool developed at google, and is designed for transcribing text from visual images. </w:t>
+        <w:t xml:space="preserve">son, I compared the performance of a re-trained Inception model on Google </w:t>
+      </w:r>
+      <w:proofErr w:type="spellStart"/>
+      <w:r>
+        <w:t>CloudML</w:t>
+      </w:r>
+      <w:proofErr w:type="spellEnd"/>
+      <w:r>
+        <w:t xml:space="preserve"> with tesseract, a highly regarded open-source tool for OCR. Tesseract is itself a machine learning tool developed at google, and is designed for transcribing text from visual images. </w:t>
       </w:r>
     </w:p>
     <w:p>
@@ -689,7 +772,15 @@
     </w:p>
     <w:p>
       <w:r>
-        <w:t xml:space="preserve">The author acknowledges no conflict of interest and has no connection to Google Inc or its parent company. </w:t>
+        <w:t xml:space="preserve">The author acknowledges no conflict of interest and has no connection to Google </w:t>
+      </w:r>
+      <w:proofErr w:type="spellStart"/>
+      <w:r>
+        <w:t>Inc</w:t>
+      </w:r>
+      <w:proofErr w:type="spellEnd"/>
+      <w:r>
+        <w:t xml:space="preserve"> or its parent company. </w:t>
       </w:r>
     </w:p>
     <w:p>
@@ -803,8 +894,9 @@
         <w:spacing w:line="240" w:lineRule="auto"/>
         <w:ind w:left="480" w:hanging="480"/>
         <w:rPr>
-          <w:rFonts w:ascii="Calibri" w:hAnsi="Calibri"/>
+          <w:rFonts w:ascii="Calibri" w:hAnsi="Calibri" w:cs="Times New Roman"/>
           <w:noProof/>
+          <w:szCs w:val="24"/>
         </w:rPr>
       </w:pPr>
       <w:r>
@@ -851,13 +943,20 @@
         </w:rPr>
         <w:t>, 436–444.</w:t>
       </w:r>
-    </w:p>
-    <w:p>
-      <w:r>
+      <w:r>
+        <w:rPr>
+          <w:rFonts w:ascii="Calibri" w:hAnsi="Calibri" w:cs="Times New Roman"/>
+          <w:noProof/>
+          <w:szCs w:val="24"/>
+        </w:rPr>
+        <w:br w:type="page"/>
+      </w:r>
+    </w:p>
+    <w:p>
+      <w:r>
+        <w:lastRenderedPageBreak/>
         <w:fldChar w:fldCharType="end"/>
       </w:r>
-    </w:p>
-    <w:p>
       <w:r>
         <w:rPr>
           <w:noProof/>
@@ -914,32 +1013,122 @@
     </w:p>
     <w:p>
       <w:r>
+        <w:t>Figure 1. A sample image of a female violet-tailed sylph (</w:t>
+      </w:r>
+      <w:proofErr w:type="spellStart"/>
+      <w:r>
+        <w:rPr>
+          <w:i/>
+        </w:rPr>
+        <w:t>Aglaiocercus</w:t>
+      </w:r>
+      <w:proofErr w:type="spellEnd"/>
+      <w:r>
+        <w:rPr>
+          <w:i/>
+        </w:rPr>
+        <w:t xml:space="preserve"> </w:t>
+      </w:r>
+      <w:proofErr w:type="spellStart"/>
+      <w:r>
+        <w:rPr>
+          <w:i/>
+        </w:rPr>
+        <w:t>coelestis</w:t>
+      </w:r>
+      <w:proofErr w:type="spellEnd"/>
+      <w:r>
+        <w:t xml:space="preserve">) visiting a </w:t>
+      </w:r>
+      <w:proofErr w:type="spellStart"/>
+      <w:r>
+        <w:rPr>
+          <w:i/>
+        </w:rPr>
+        <w:t>G</w:t>
+      </w:r>
+      <w:r>
+        <w:rPr>
+          <w:i/>
+        </w:rPr>
+        <w:t>uzmania</w:t>
+      </w:r>
+      <w:proofErr w:type="spellEnd"/>
+      <w:r>
+        <w:rPr>
+          <w:i/>
+        </w:rPr>
+        <w:t xml:space="preserve"> </w:t>
+      </w:r>
+      <w:proofErr w:type="spellStart"/>
+      <w:r>
+        <w:rPr>
+          <w:i/>
+        </w:rPr>
+        <w:t>jaramilloi</w:t>
+      </w:r>
+      <w:proofErr w:type="spellEnd"/>
+      <w:r>
+        <w:t>. At the bottom of each image is a camera ID, date and time stamp.</w:t>
+      </w:r>
+    </w:p>
+    <w:p>
+      <w:r>
+        <w:br w:type="page"/>
+      </w:r>
+    </w:p>
+    <w:p>
+      <w:r>
+        <w:rPr>
+          <w:noProof/>
+        </w:rPr>
         <w:lastRenderedPageBreak/>
-        <w:t>Figure 1. A sample image of a female violet-tailed sylph (</w:t>
-      </w:r>
-      <w:r>
-        <w:rPr>
-          <w:i/>
-        </w:rPr>
-        <w:t>Aglaiocercus coelestis</w:t>
-      </w:r>
-      <w:r>
-        <w:t xml:space="preserve">) visiting a </w:t>
-      </w:r>
-      <w:r>
-        <w:rPr>
-          <w:i/>
-        </w:rPr>
-        <w:t>G</w:t>
-      </w:r>
-      <w:r>
-        <w:rPr>
-          <w:i/>
-        </w:rPr>
-        <w:t>uzmania jaramilloi</w:t>
-      </w:r>
-      <w:r>
-        <w:t>. At the bottom of each image is a camera ID, date and time stamp.</w:t>
+        <w:drawing>
+          <wp:inline distT="0" distB="0" distL="0" distR="0">
+            <wp:extent cx="5486400" cy="3657600"/>
+            <wp:effectExtent l="0" t="0" r="0" b="0"/>
+            <wp:docPr id="3" name="Picture 3"/>
+            <wp:cNvGraphicFramePr>
+              <a:graphicFrameLocks xmlns:a="http://schemas.openxmlformats.org/drawingml/2006/main" noChangeAspect="1"/>
+            </wp:cNvGraphicFramePr>
+            <a:graphic xmlns:a="http://schemas.openxmlformats.org/drawingml/2006/main">
+              <a:graphicData uri="http://schemas.openxmlformats.org/drawingml/2006/picture">
+                <pic:pic xmlns:pic="http://schemas.openxmlformats.org/drawingml/2006/picture">
+                  <pic:nvPicPr>
+                    <pic:cNvPr id="3" name="ConfusionMatrix_cloudml.jpg"/>
+                    <pic:cNvPicPr/>
+                  </pic:nvPicPr>
+                  <pic:blipFill>
+                    <a:blip r:embed="rId6" cstate="print">
+                      <a:extLst>
+                        <a:ext uri="{28A0092B-C50C-407E-A947-70E740481C1C}">
+                          <a14:useLocalDpi xmlns:a14="http://schemas.microsoft.com/office/drawing/2010/main" val="0"/>
+                        </a:ext>
+                      </a:extLst>
+                    </a:blip>
+                    <a:stretch>
+                      <a:fillRect/>
+                    </a:stretch>
+                  </pic:blipFill>
+                  <pic:spPr>
+                    <a:xfrm>
+                      <a:off x="0" y="0"/>
+                      <a:ext cx="5486400" cy="3657600"/>
+                    </a:xfrm>
+                    <a:prstGeom prst="rect">
+                      <a:avLst/>
+                    </a:prstGeom>
+                  </pic:spPr>
+                </pic:pic>
+              </a:graphicData>
+            </a:graphic>
+          </wp:inline>
+        </w:drawing>
+      </w:r>
+    </w:p>
+    <w:p>
+      <w:r>
+        <w:t xml:space="preserve">Figure 2. Confusion matrix for the retrained deep learning model. </w:t>
       </w:r>
     </w:p>
     <w:p>
@@ -947,6 +1136,139 @@
         <w:br w:type="page"/>
       </w:r>
     </w:p>
+    <w:p>
+      <w:r>
+        <w:lastRenderedPageBreak/>
+        <w:t>Table 1.</w:t>
+      </w:r>
+    </w:p>
+    <w:tbl>
+      <w:tblPr>
+        <w:tblStyle w:val="TableGrid"/>
+        <w:tblW w:w="0" w:type="auto"/>
+        <w:tblLook w:val="04A0" w:firstRow="1" w:lastRow="0" w:firstColumn="1" w:lastColumn="0" w:noHBand="0" w:noVBand="1"/>
+      </w:tblPr>
+      <w:tblGrid>
+        <w:gridCol w:w="3116"/>
+        <w:gridCol w:w="3117"/>
+        <w:gridCol w:w="3117"/>
+      </w:tblGrid>
+      <w:tr>
+        <w:tc>
+          <w:tcPr>
+            <w:tcW w:w="3116" w:type="dxa"/>
+          </w:tcPr>
+          <w:p>
+            <w:r>
+              <w:t>Model</w:t>
+            </w:r>
+          </w:p>
+        </w:tc>
+        <w:tc>
+          <w:tcPr>
+            <w:tcW w:w="3117" w:type="dxa"/>
+          </w:tcPr>
+          <w:p>
+            <w:r>
+              <w:t>Reference</w:t>
+            </w:r>
+          </w:p>
+        </w:tc>
+        <w:tc>
+          <w:tcPr>
+            <w:tcW w:w="3117" w:type="dxa"/>
+          </w:tcPr>
+          <w:p>
+            <w:r>
+              <w:t>Cost</w:t>
+            </w:r>
+          </w:p>
+        </w:tc>
+      </w:tr>
+      <w:tr>
+        <w:tc>
+          <w:tcPr>
+            <w:tcW w:w="3116" w:type="dxa"/>
+          </w:tcPr>
+          <w:p>
+            <w:bookmarkStart w:id="0" w:name="_GoBack"/>
+            <w:bookmarkEnd w:id="0"/>
+          </w:p>
+        </w:tc>
+        <w:tc>
+          <w:tcPr>
+            <w:tcW w:w="3117" w:type="dxa"/>
+          </w:tcPr>
+          <w:p/>
+        </w:tc>
+        <w:tc>
+          <w:tcPr>
+            <w:tcW w:w="3117" w:type="dxa"/>
+          </w:tcPr>
+          <w:p/>
+        </w:tc>
+      </w:tr>
+      <w:tr>
+        <w:tc>
+          <w:tcPr>
+            <w:tcW w:w="3116" w:type="dxa"/>
+          </w:tcPr>
+          <w:p/>
+        </w:tc>
+        <w:tc>
+          <w:tcPr>
+            <w:tcW w:w="3117" w:type="dxa"/>
+          </w:tcPr>
+          <w:p/>
+        </w:tc>
+        <w:tc>
+          <w:tcPr>
+            <w:tcW w:w="3117" w:type="dxa"/>
+          </w:tcPr>
+          <w:p/>
+        </w:tc>
+      </w:tr>
+      <w:tr>
+        <w:tc>
+          <w:tcPr>
+            <w:tcW w:w="3116" w:type="dxa"/>
+          </w:tcPr>
+          <w:p/>
+        </w:tc>
+        <w:tc>
+          <w:tcPr>
+            <w:tcW w:w="3117" w:type="dxa"/>
+          </w:tcPr>
+          <w:p/>
+        </w:tc>
+        <w:tc>
+          <w:tcPr>
+            <w:tcW w:w="3117" w:type="dxa"/>
+          </w:tcPr>
+          <w:p/>
+        </w:tc>
+      </w:tr>
+      <w:tr>
+        <w:tc>
+          <w:tcPr>
+            <w:tcW w:w="3116" w:type="dxa"/>
+          </w:tcPr>
+          <w:p/>
+        </w:tc>
+        <w:tc>
+          <w:tcPr>
+            <w:tcW w:w="3117" w:type="dxa"/>
+          </w:tcPr>
+          <w:p/>
+        </w:tc>
+        <w:tc>
+          <w:tcPr>
+            <w:tcW w:w="3117" w:type="dxa"/>
+          </w:tcPr>
+          <w:p/>
+        </w:tc>
+      </w:tr>
+    </w:tbl>
     <w:p/>
     <w:sectPr>
       <w:pgSz w:w="12240" w:h="15840"/>
@@ -2052,6 +2374,25 @@
       <w:outlineLvl w:val="9"/>
     </w:pPr>
   </w:style>
+  <w:style w:type="table" w:styleId="TableGrid">
+    <w:name w:val="Table Grid"/>
+    <w:basedOn w:val="TableNormal"/>
+    <w:uiPriority w:val="39"/>
+    <w:rsid w:val="0022075A"/>
+    <w:pPr>
+      <w:spacing w:after="0" w:line="240" w:lineRule="auto"/>
+    </w:pPr>
+    <w:tblPr>
+      <w:tblBorders>
+        <w:top w:val="single" w:sz="4" w:space="0" w:color="auto"/>
+        <w:left w:val="single" w:sz="4" w:space="0" w:color="auto"/>
+        <w:bottom w:val="single" w:sz="4" w:space="0" w:color="auto"/>
+        <w:right w:val="single" w:sz="4" w:space="0" w:color="auto"/>
+        <w:insideH w:val="single" w:sz="4" w:space="0" w:color="auto"/>
+        <w:insideV w:val="single" w:sz="4" w:space="0" w:color="auto"/>
+      </w:tblBorders>
+    </w:tblPr>
+  </w:style>
 </w:styles>
 </file>
 
@@ -2321,7 +2662,7 @@
 </file>
 
 <file path=customXml/itemProps1.xml><?xml version="1.0" encoding="utf-8"?>
-<ds:datastoreItem xmlns:ds="http://schemas.openxmlformats.org/officeDocument/2006/customXml" ds:itemID="{B8E11701-051B-45BA-9E6A-3BBB646E5B8C}">
+<ds:datastoreItem xmlns:ds="http://schemas.openxmlformats.org/officeDocument/2006/customXml" ds:itemID="{CD5D50B2-45C7-4669-970B-4BBD121C9E45}">
   <ds:schemaRefs>
     <ds:schemaRef ds:uri="http://schemas.openxmlformats.org/officeDocument/2006/bibliography"/>
   </ds:schemaRefs>

</xml_diff>